<commit_message>
Edited first line of instructions template
</commit_message>
<xml_diff>
--- a/docassemble/DelegationParentalAuthority/data/templates/dpa_instructions.docx
+++ b/docassemble/DelegationParentalAuthority/data/templates/dpa_instructions.docx
@@ -30,7 +30,7 @@
           <w:noProof/>
         </w:rPr>
         <w:drawing>
-          <wp:inline distT="0" distB="0" distL="0" distR="0" wp14:anchorId="078FFCAE" wp14:editId="116D84D0">
+          <wp:inline distT="0" distB="0" distL="0" distR="0" wp14:anchorId="078FFCAE" wp14:editId="3EF3EB6D">
             <wp:extent cx="1032213" cy="1032213"/>
             <wp:effectExtent l="0" t="0" r="0" b="0"/>
             <wp:docPr id="1594501679" name="Picture 1" descr="Survey QR Code."/>
@@ -213,7 +213,31 @@
           <w:sz w:val="22"/>
           <w:szCs w:val="22"/>
         </w:rPr>
-        <w:t xml:space="preserve">Michigan law says a Delegation of Parental Authority is valid without a notary’s signature or witnesses’ signatures. </w:t>
+        <w:t>A</w:t>
+      </w:r>
+      <w:r>
+        <w:rPr>
+          <w:rFonts w:ascii="Calibri" w:hAnsi="Calibri"/>
+          <w:sz w:val="22"/>
+          <w:szCs w:val="22"/>
+        </w:rPr>
+        <w:t xml:space="preserve"> Delegation of Parental Authority is valid</w:t>
+      </w:r>
+      <w:r>
+        <w:rPr>
+          <w:rFonts w:ascii="Calibri" w:hAnsi="Calibri"/>
+          <w:sz w:val="22"/>
+          <w:szCs w:val="22"/>
+        </w:rPr>
+        <w:t xml:space="preserve"> in Michigan</w:t>
+      </w:r>
+      <w:r>
+        <w:rPr>
+          <w:rFonts w:ascii="Calibri" w:hAnsi="Calibri"/>
+          <w:sz w:val="22"/>
+          <w:szCs w:val="22"/>
+        </w:rPr>
+        <w:t xml:space="preserve"> without a notary’s signature or witnesses’ signatures. </w:t>
       </w:r>
       <w:r>
         <w:rPr>
@@ -1644,28 +1668,28 @@
 </file>
 
 <file path=customXml/item1.xml><?xml version="1.0" encoding="utf-8"?>
-<b:Sources xmlns:b="http://schemas.openxmlformats.org/officeDocument/2006/bibliography" xmlns="http://schemas.openxmlformats.org/officeDocument/2006/bibliography" SelectedStyle="\APASixthEditionOfficeOnline.xsl" StyleName="APA" Version="6"/>
-</file>
-
-<file path=customXml/item2.xml><?xml version="1.0" encoding="utf-8"?>
 <go:gDocsCustomXmlDataStorage xmlns:go="http://customooxmlschemas.google.com/" xmlns:r="http://schemas.openxmlformats.org/officeDocument/2006/relationships" uri="GoogleDocsCustomDataVersion2">
   <go:docsCustomData xmlns:go="http://customooxmlschemas.google.com/" roundtripDataSignature="AMtx7mgKwZf8J+nzLKhK+UVXhKjVz+3hNw==">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</go:docsCustomData>
 </go:gDocsCustomXmlDataStorage>
 </file>
 
-<file path=customXml/itemProps1.xml><?xml version="1.0" encoding="utf-8"?>
-<ds:datastoreItem xmlns:ds="http://schemas.openxmlformats.org/officeDocument/2006/customXml" ds:itemID="{229E467F-5881-4FD4-9124-366715F506F1}">
-  <ds:schemaRefs>
-    <ds:schemaRef ds:uri="http://schemas.openxmlformats.org/officeDocument/2006/bibliography"/>
-  </ds:schemaRefs>
-</ds:datastoreItem>
+<file path=customXml/item2.xml><?xml version="1.0" encoding="utf-8"?>
+<b:Sources xmlns:b="http://schemas.openxmlformats.org/officeDocument/2006/bibliography" xmlns="http://schemas.openxmlformats.org/officeDocument/2006/bibliography" SelectedStyle="\APASixthEditionOfficeOnline.xsl" StyleName="APA" Version="6"/>
 </file>
 
-<file path=customXml/itemProps2.xml><?xml version="1.0" encoding="utf-8"?>
+<file path=customXml/itemProps1.xml><?xml version="1.0" encoding="utf-8"?>
 <ds:datastoreItem xmlns:ds="http://schemas.openxmlformats.org/officeDocument/2006/customXml" ds:itemID="{11111111-1234-1234-1234-123412341234}">
   <ds:schemaRefs>
     <ds:schemaRef ds:uri="http://customooxmlschemas.google.com/"/>
     <ds:schemaRef ds:uri="http://schemas.openxmlformats.org/officeDocument/2006/relationships"/>
   </ds:schemaRefs>
 </ds:datastoreItem>
+</file>
+
+<file path=customXml/itemProps2.xml><?xml version="1.0" encoding="utf-8"?>
+<ds:datastoreItem xmlns:ds="http://schemas.openxmlformats.org/officeDocument/2006/customXml" ds:itemID="{229E467F-5881-4FD4-9124-366715F506F1}">
+  <ds:schemaRefs>
+    <ds:schemaRef ds:uri="http://schemas.openxmlformats.org/officeDocument/2006/bibliography"/>
+  </ds:schemaRefs>
+</ds:datastoreItem>
 </file>
</xml_diff>

<commit_message>
fix Instructions headings issue; update survey embed code, fixes #37
</commit_message>
<xml_diff>
--- a/docassemble/DelegationParentalAuthority/data/templates/dpa_instructions.docx
+++ b/docassemble/DelegationParentalAuthority/data/templates/dpa_instructions.docx
@@ -3,34 +3,37 @@
 <w:document xmlns:wpc="http://schemas.microsoft.com/office/word/2010/wordprocessingCanvas" xmlns:cx="http://schemas.microsoft.com/office/drawing/2014/chartex" xmlns:cx1="http://schemas.microsoft.com/office/drawing/2015/9/8/chartex" xmlns:cx2="http://schemas.microsoft.com/office/drawing/2015/10/21/chartex" xmlns:cx3="http://schemas.microsoft.com/office/drawing/2016/5/9/chartex" xmlns:cx4="http://schemas.microsoft.com/office/drawing/2016/5/10/chartex" xmlns:cx5="http://schemas.microsoft.com/office/drawing/2016/5/11/chartex" xmlns:cx6="http://schemas.microsoft.com/office/drawing/2016/5/12/chartex" xmlns:cx7="http://schemas.microsoft.com/office/drawing/2016/5/13/chartex" xmlns:cx8="http://schemas.microsoft.com/office/drawing/2016/5/14/chartex" xmlns:mc="http://schemas.openxmlformats.org/markup-compatibility/2006" xmlns:aink="http://schemas.microsoft.com/office/drawing/2016/ink" xmlns:am3d="http://schemas.microsoft.com/office/drawing/2017/model3d" xmlns:o="urn:schemas-microsoft-com:office:office" xmlns:oel="http://schemas.microsoft.com/office/2019/extlst" xmlns:r="http://schemas.openxmlformats.org/officeDocument/2006/relationships" xmlns:m="http://schemas.openxmlformats.org/officeDocument/2006/math" xmlns:v="urn:schemas-microsoft-com:vml" xmlns:wp14="http://schemas.microsoft.com/office/word/2010/wordprocessingDrawing" xmlns:wp="http://schemas.openxmlformats.org/drawingml/2006/wordprocessingDrawing" xmlns:w10="urn:schemas-microsoft-com:office:word" xmlns:w="http://schemas.openxmlformats.org/wordprocessingml/2006/main" xmlns:w14="http://schemas.microsoft.com/office/word/2010/wordml" xmlns:w15="http://schemas.microsoft.com/office/word/2012/wordml" xmlns:w16cex="http://schemas.microsoft.com/office/word/2018/wordml/cex" xmlns:w16cid="http://schemas.microsoft.com/office/word/2016/wordml/cid" xmlns:w16="http://schemas.microsoft.com/office/word/2018/wordml" xmlns:w16du="http://schemas.microsoft.com/office/word/2023/wordml/word16du" xmlns:w16sdtdh="http://schemas.microsoft.com/office/word/2020/wordml/sdtdatahash" xmlns:w16sdtfl="http://schemas.microsoft.com/office/word/2024/wordml/sdtformatlock" xmlns:w16se="http://schemas.microsoft.com/office/word/2015/wordml/symex" xmlns:wpg="http://schemas.microsoft.com/office/word/2010/wordprocessingGroup" xmlns:wpi="http://schemas.microsoft.com/office/word/2010/wordprocessingInk" xmlns:wne="http://schemas.microsoft.com/office/word/2006/wordml" xmlns:wps="http://schemas.microsoft.com/office/word/2010/wordprocessingShape" mc:Ignorable="w14 w15 w16se w16cid w16 w16cex w16sdtdh w16sdtfl w16du wp14">
   <w:body>
     <w:p>
-      <w:pPr>
-        <w:rPr>
-          <w:rFonts w:ascii="Calibri" w:hAnsi="Calibri"/>
-        </w:rPr>
-      </w:pPr>
-      <w:bookmarkStart w:id="0" w:name="_heading=h.3c7j51l703sy" w:colFirst="0" w:colLast="0"/>
-      <w:bookmarkEnd w:id="0"/>
-      <w:r>
-        <w:rPr>
-          <w:rFonts w:ascii="Calibri" w:hAnsi="Calibri"/>
-        </w:rPr>
-        <w:t>{{p include_docx_template('docassemble.mlhframework:data/templates/cover_sheet_2.0.docx') }}</w:t>
+      <w:r>
+        <w:t>{{p include_docx_template('</w:t>
+      </w:r>
+      <w:proofErr w:type="gramStart"/>
+      <w:r>
+        <w:t>docassemble.mlhframework</w:t>
+      </w:r>
+      <w:proofErr w:type="gramEnd"/>
+      <w:r>
+        <w:t>:data/templates/cover_sheet_2.0.docx'</w:t>
+      </w:r>
+      <w:proofErr w:type="gramStart"/>
+      <w:r>
+        <w:t>) }</w:t>
+      </w:r>
+      <w:proofErr w:type="gramEnd"/>
+      <w:r>
+        <w:t>}</w:t>
       </w:r>
     </w:p>
+    <w:p/>
     <w:p>
       <w:pPr>
         <w:jc w:val="center"/>
-        <w:rPr>
-          <w:rFonts w:ascii="Calibri" w:hAnsi="Calibri"/>
-        </w:rPr>
-      </w:pPr>
-      <w:r>
-        <w:rPr>
-          <w:rFonts w:ascii="Calibri" w:hAnsi="Calibri"/>
+      </w:pPr>
+      <w:r>
+        <w:rPr>
           <w:noProof/>
         </w:rPr>
         <w:drawing>
-          <wp:inline distT="0" distB="0" distL="0" distR="0" wp14:anchorId="078FFCAE" wp14:editId="3EF3EB6D">
+          <wp:inline distT="0" distB="0" distL="0" distR="0" wp14:anchorId="68E37BD1" wp14:editId="7A11FE21">
             <wp:extent cx="1032213" cy="1032213"/>
             <wp:effectExtent l="0" t="0" r="0" b="0"/>
             <wp:docPr id="1594501679" name="Picture 1" descr="Survey QR Code."/>
@@ -74,57 +77,62 @@
     </w:p>
     <w:p>
       <w:pPr>
-        <w:ind w:left="0" w:firstLine="0"/>
-        <w:rPr>
-          <w:rFonts w:ascii="Calibri" w:hAnsi="Calibri"/>
-        </w:rPr>
+        <w:jc w:val="center"/>
       </w:pPr>
     </w:p>
     <w:p>
       <w:pPr>
+        <w:jc w:val="center"/>
+      </w:pPr>
+    </w:p>
+    <w:p>
+      <w:pPr>
+        <w:rPr>
+          <w:rStyle w:val="Hyperlink"/>
+        </w:rPr>
+      </w:pPr>
+      <w:proofErr w:type="gramStart"/>
+      <w:r>
+        <w:rPr>
+          <w:rFonts w:cs="Times New Roman"/>
+          <w:szCs w:val="28"/>
+        </w:rPr>
+        <w:t>{{</w:t>
+      </w:r>
+      <w:r>
+        <w:rPr>
+          <w:rFonts w:cs="Times New Roman"/>
+          <w:noProof/>
+          <w:szCs w:val="28"/>
+        </w:rPr>
+        <w:t xml:space="preserve"> cover</w:t>
+      </w:r>
+      <w:proofErr w:type="gramEnd"/>
+      <w:r>
+        <w:rPr>
+          <w:rFonts w:cs="Times New Roman"/>
+          <w:noProof/>
+          <w:szCs w:val="28"/>
+        </w:rPr>
+        <w:t xml:space="preserve">_sheet_thanks </w:t>
+      </w:r>
+      <w:r>
+        <w:rPr>
+          <w:rFonts w:cs="Times New Roman"/>
+          <w:szCs w:val="28"/>
+        </w:rPr>
+        <w:t>}}</w:t>
+      </w:r>
+      <w:r>
+        <w:br w:type="page"/>
+      </w:r>
+    </w:p>
+    <w:p>
+      <w:pPr>
         <w:pStyle w:val="Heading2"/>
       </w:pPr>
-      <w:r>
-        <w:rPr>
-          <w:b w:val="0"/>
-          <w:sz w:val="24"/>
-          <w:szCs w:val="24"/>
-        </w:rPr>
-        <w:t>{{</w:t>
-      </w:r>
-      <w:r>
-        <w:rPr>
-          <w:b w:val="0"/>
-          <w:noProof/>
-          <w:sz w:val="24"/>
-          <w:szCs w:val="24"/>
-        </w:rPr>
-        <w:t xml:space="preserve"> cover_sheet_thanks </w:t>
-      </w:r>
-      <w:r>
-        <w:rPr>
-          <w:b w:val="0"/>
-          <w:sz w:val="24"/>
-          <w:szCs w:val="24"/>
-        </w:rPr>
-        <w:t>}</w:t>
-      </w:r>
-      <w:r>
-        <w:rPr>
-          <w:b w:val="0"/>
-          <w:sz w:val="24"/>
-          <w:szCs w:val="24"/>
-        </w:rPr>
-        <w:t>}</w:t>
-      </w:r>
-      <w:r>
-        <w:rPr>
-          <w:b w:val="0"/>
-          <w:sz w:val="24"/>
-          <w:szCs w:val="24"/>
-        </w:rPr>
-        <w:br w:type="page"/>
-      </w:r>
+      <w:bookmarkStart w:id="0" w:name="_heading=h.gjdgxs" w:colFirst="0" w:colLast="0"/>
+      <w:bookmarkEnd w:id="0"/>
       <w:r>
         <w:lastRenderedPageBreak/>
         <w:t>Instructions for Delegation of Parental Authority (DPA)</w:t>
@@ -150,9 +158,7 @@
           <w:between w:val="nil"/>
         </w:pBdr>
         <w:spacing w:after="160" w:line="256" w:lineRule="auto"/>
-        <w:ind w:left="0" w:firstLine="0"/>
-        <w:rPr>
-          <w:rFonts w:ascii="Calibri" w:hAnsi="Calibri"/>
+        <w:rPr>
           <w:b/>
           <w:sz w:val="22"/>
           <w:szCs w:val="22"/>
@@ -160,7 +166,6 @@
       </w:pPr>
       <w:r>
         <w:rPr>
-          <w:rFonts w:ascii="Calibri" w:hAnsi="Calibri"/>
           <w:sz w:val="22"/>
           <w:szCs w:val="22"/>
         </w:rPr>
@@ -169,7 +174,6 @@
       <w:hyperlink r:id="rId8">
         <w:r>
           <w:rPr>
-            <w:rFonts w:ascii="Calibri" w:hAnsi="Calibri"/>
             <w:color w:val="0563C1"/>
             <w:sz w:val="22"/>
             <w:szCs w:val="22"/>
@@ -180,7 +184,6 @@
       </w:hyperlink>
       <w:r>
         <w:rPr>
-          <w:rFonts w:ascii="Calibri" w:hAnsi="Calibri"/>
           <w:sz w:val="22"/>
           <w:szCs w:val="22"/>
         </w:rPr>
@@ -200,48 +203,20 @@
     <w:p>
       <w:pPr>
         <w:spacing w:after="160" w:line="256" w:lineRule="auto"/>
-        <w:ind w:left="0"/>
-        <w:rPr>
-          <w:rFonts w:ascii="Calibri" w:hAnsi="Calibri"/>
-          <w:sz w:val="22"/>
-          <w:szCs w:val="22"/>
-        </w:rPr>
-      </w:pPr>
-      <w:r>
-        <w:rPr>
-          <w:rFonts w:ascii="Calibri" w:hAnsi="Calibri"/>
-          <w:sz w:val="22"/>
-          <w:szCs w:val="22"/>
-        </w:rPr>
-        <w:t>A</w:t>
-      </w:r>
-      <w:r>
-        <w:rPr>
-          <w:rFonts w:ascii="Calibri" w:hAnsi="Calibri"/>
-          <w:sz w:val="22"/>
-          <w:szCs w:val="22"/>
-        </w:rPr>
-        <w:t xml:space="preserve"> Delegation of Parental Authority is valid</w:t>
-      </w:r>
-      <w:r>
-        <w:rPr>
-          <w:rFonts w:ascii="Calibri" w:hAnsi="Calibri"/>
-          <w:sz w:val="22"/>
-          <w:szCs w:val="22"/>
-        </w:rPr>
-        <w:t xml:space="preserve"> in Michigan</w:t>
-      </w:r>
-      <w:r>
-        <w:rPr>
-          <w:rFonts w:ascii="Calibri" w:hAnsi="Calibri"/>
-          <w:sz w:val="22"/>
-          <w:szCs w:val="22"/>
-        </w:rPr>
-        <w:t xml:space="preserve"> without a notary’s signature or witnesses’ signatures. </w:t>
-      </w:r>
-      <w:r>
-        <w:rPr>
-          <w:rFonts w:ascii="Calibri" w:hAnsi="Calibri"/>
+        <w:rPr>
+          <w:sz w:val="22"/>
+          <w:szCs w:val="22"/>
+        </w:rPr>
+      </w:pPr>
+      <w:r>
+        <w:rPr>
+          <w:sz w:val="22"/>
+          <w:szCs w:val="22"/>
+        </w:rPr>
+        <w:t xml:space="preserve">A Delegation of Parental Authority is valid in Michigan without a notary’s signature or witnesses’ signatures. </w:t>
+      </w:r>
+      <w:r>
+        <w:rPr>
           <w:b/>
           <w:sz w:val="22"/>
           <w:szCs w:val="22"/>
@@ -250,7 +225,6 @@
       </w:r>
       <w:r>
         <w:rPr>
-          <w:rFonts w:ascii="Calibri" w:hAnsi="Calibri"/>
           <w:sz w:val="22"/>
           <w:szCs w:val="22"/>
         </w:rPr>
@@ -260,16 +234,13 @@
     <w:p>
       <w:pPr>
         <w:spacing w:after="160" w:line="256" w:lineRule="auto"/>
-        <w:ind w:left="0"/>
-        <w:rPr>
-          <w:rFonts w:ascii="Calibri" w:hAnsi="Calibri"/>
-          <w:sz w:val="22"/>
-          <w:szCs w:val="22"/>
-        </w:rPr>
-      </w:pPr>
-      <w:r>
-        <w:rPr>
-          <w:rFonts w:ascii="Calibri" w:hAnsi="Calibri"/>
+        <w:rPr>
+          <w:sz w:val="22"/>
+          <w:szCs w:val="22"/>
+        </w:rPr>
+      </w:pPr>
+      <w:r>
+        <w:rPr>
           <w:sz w:val="22"/>
           <w:szCs w:val="22"/>
         </w:rPr>
@@ -279,9 +250,7 @@
     <w:p>
       <w:pPr>
         <w:spacing w:after="160" w:line="256" w:lineRule="auto"/>
-        <w:ind w:left="0"/>
-        <w:rPr>
-          <w:rFonts w:ascii="Calibri" w:hAnsi="Calibri"/>
+        <w:rPr>
           <w:b/>
           <w:sz w:val="22"/>
           <w:szCs w:val="22"/>
@@ -289,7 +258,6 @@
       </w:pPr>
       <w:r>
         <w:rPr>
-          <w:rFonts w:ascii="Calibri" w:hAnsi="Calibri"/>
           <w:sz w:val="22"/>
           <w:szCs w:val="22"/>
         </w:rPr>
@@ -306,29 +274,75 @@
           <w:between w:val="nil"/>
         </w:pBdr>
         <w:spacing w:after="160" w:line="256" w:lineRule="auto"/>
-        <w:ind w:left="0" w:firstLine="0"/>
-        <w:rPr>
-          <w:rFonts w:ascii="Calibri" w:hAnsi="Calibri"/>
-          <w:sz w:val="22"/>
-          <w:szCs w:val="22"/>
-        </w:rPr>
-      </w:pPr>
-      <w:r>
-        <w:rPr>
-          <w:rFonts w:ascii="Calibri" w:hAnsi="Calibri"/>
+        <w:rPr>
+          <w:sz w:val="22"/>
+          <w:szCs w:val="22"/>
+        </w:rPr>
+      </w:pPr>
+      <w:r>
+        <w:rPr>
           <w:b/>
           <w:sz w:val="22"/>
           <w:szCs w:val="22"/>
         </w:rPr>
-        <w:t>If you are having your form notarized</w:t>
-      </w:r>
-      <w:r>
-        <w:rPr>
-          <w:rFonts w:ascii="Calibri" w:hAnsi="Calibri"/>
-          <w:sz w:val="22"/>
-          <w:szCs w:val="22"/>
-        </w:rPr>
-        <w:t>, do not sign the form until you are in front of the notary. Bring two witnesses with you. Sign the form in front of the witnesses and notary at the bottom of the first page where it says “Signature of Parent[s]”. After you sign (and the other parent, if signing), the witnesses should sign at the top of the second page where it says “Witnesses.” They should sign their name on the top line, and then print it clearly on the line directly below their signature. After you and the witnesses sign, give the form to the notary and they will complete their portion.</w:t>
+        <w:t xml:space="preserve">If you </w:t>
+      </w:r>
+      <w:proofErr w:type="gramStart"/>
+      <w:r>
+        <w:rPr>
+          <w:b/>
+          <w:sz w:val="22"/>
+          <w:szCs w:val="22"/>
+        </w:rPr>
+        <w:t>are having</w:t>
+      </w:r>
+      <w:proofErr w:type="gramEnd"/>
+      <w:r>
+        <w:rPr>
+          <w:b/>
+          <w:sz w:val="22"/>
+          <w:szCs w:val="22"/>
+        </w:rPr>
+        <w:t xml:space="preserve"> your form notarized</w:t>
+      </w:r>
+      <w:r>
+        <w:rPr>
+          <w:sz w:val="22"/>
+          <w:szCs w:val="22"/>
+        </w:rPr>
+        <w:t xml:space="preserve">, do not sign the form until you are in front of the notary. Bring two witnesses with you. Sign the form in front of the witnesses and notary at the bottom of the first page where it </w:t>
+      </w:r>
+      <w:proofErr w:type="gramStart"/>
+      <w:r>
+        <w:rPr>
+          <w:sz w:val="22"/>
+          <w:szCs w:val="22"/>
+        </w:rPr>
+        <w:t>says</w:t>
+      </w:r>
+      <w:proofErr w:type="gramEnd"/>
+      <w:r>
+        <w:rPr>
+          <w:sz w:val="22"/>
+          <w:szCs w:val="22"/>
+        </w:rPr>
+        <w:t xml:space="preserve"> “Signature of Parent[s]”. After you sign (and the other parent, if signing), the witnesses should sign at the top of the second page where it says “Witnesses.” They should sign their name on the top </w:t>
+      </w:r>
+      <w:proofErr w:type="gramStart"/>
+      <w:r>
+        <w:rPr>
+          <w:sz w:val="22"/>
+          <w:szCs w:val="22"/>
+        </w:rPr>
+        <w:t>line, and</w:t>
+      </w:r>
+      <w:proofErr w:type="gramEnd"/>
+      <w:r>
+        <w:rPr>
+          <w:sz w:val="22"/>
+          <w:szCs w:val="22"/>
+        </w:rPr>
+        <w:t xml:space="preserve"> then print it clearly on the line directly below their signature. After you and the witnesses sign, give the form to the notary and they will complete their portion.</w:t>
       </w:r>
     </w:p>
     <w:p>
@@ -341,16 +355,13 @@
           <w:between w:val="nil"/>
         </w:pBdr>
         <w:spacing w:after="160" w:line="256" w:lineRule="auto"/>
-        <w:ind w:left="0" w:firstLine="0"/>
-        <w:rPr>
-          <w:rFonts w:ascii="Calibri" w:hAnsi="Calibri"/>
-          <w:sz w:val="22"/>
-          <w:szCs w:val="22"/>
-        </w:rPr>
-      </w:pPr>
-      <w:r>
-        <w:rPr>
-          <w:rFonts w:ascii="Calibri" w:hAnsi="Calibri"/>
+        <w:rPr>
+          <w:sz w:val="22"/>
+          <w:szCs w:val="22"/>
+        </w:rPr>
+      </w:pPr>
+      <w:r>
+        <w:rPr>
           <w:b/>
           <w:sz w:val="22"/>
           <w:szCs w:val="22"/>
@@ -359,19 +370,32 @@
       </w:r>
       <w:r>
         <w:rPr>
-          <w:rFonts w:ascii="Calibri" w:hAnsi="Calibri"/>
-          <w:sz w:val="22"/>
-          <w:szCs w:val="22"/>
-        </w:rPr>
-        <w:t>, sign your form at the bottom of the first page where it says “Signature of Parent[s].”</w:t>
+          <w:sz w:val="22"/>
+          <w:szCs w:val="22"/>
+        </w:rPr>
+        <w:t xml:space="preserve">, sign your form at the bottom of the first page where it </w:t>
+      </w:r>
+      <w:proofErr w:type="gramStart"/>
+      <w:r>
+        <w:rPr>
+          <w:sz w:val="22"/>
+          <w:szCs w:val="22"/>
+        </w:rPr>
+        <w:t>says</w:t>
+      </w:r>
+      <w:proofErr w:type="gramEnd"/>
+      <w:r>
+        <w:rPr>
+          <w:sz w:val="22"/>
+          <w:szCs w:val="22"/>
+        </w:rPr>
+        <w:t xml:space="preserve"> “Signature of Parent[s].”</w:t>
       </w:r>
     </w:p>
     <w:p>
       <w:pPr>
         <w:pStyle w:val="Heading3"/>
       </w:pPr>
-      <w:bookmarkStart w:id="3" w:name="_heading=h.gjdgxs" w:colFirst="0" w:colLast="0"/>
-      <w:bookmarkEnd w:id="3"/>
       <w:r>
         <w:t>Step 3: Optional: Attach Health Care Documents</w:t>
       </w:r>
@@ -386,20 +410,33 @@
           <w:between w:val="nil"/>
         </w:pBdr>
         <w:spacing w:after="160" w:line="256" w:lineRule="auto"/>
-        <w:ind w:left="0" w:firstLine="0"/>
-        <w:rPr>
-          <w:rFonts w:ascii="Calibri" w:hAnsi="Calibri"/>
-          <w:sz w:val="22"/>
-          <w:szCs w:val="22"/>
-        </w:rPr>
-      </w:pPr>
-      <w:r>
-        <w:rPr>
-          <w:rFonts w:ascii="Calibri" w:hAnsi="Calibri"/>
-          <w:sz w:val="22"/>
-          <w:szCs w:val="22"/>
-        </w:rPr>
-        <w:t>If you included information about your children’s health care providers and medical information, it will be produced on the form called “Health Information Addendum.” This page is not required, but can be helpful to the person you named as caregiver.</w:t>
+        <w:rPr>
+          <w:sz w:val="22"/>
+          <w:szCs w:val="22"/>
+        </w:rPr>
+      </w:pPr>
+      <w:r>
+        <w:rPr>
+          <w:sz w:val="22"/>
+          <w:szCs w:val="22"/>
+        </w:rPr>
+        <w:t xml:space="preserve">If you included information about your children’s health care providers and medical information, it will be produced on the form called “Health Information Addendum.” This page is not </w:t>
+      </w:r>
+      <w:proofErr w:type="gramStart"/>
+      <w:r>
+        <w:rPr>
+          <w:sz w:val="22"/>
+          <w:szCs w:val="22"/>
+        </w:rPr>
+        <w:t>required, but</w:t>
+      </w:r>
+      <w:proofErr w:type="gramEnd"/>
+      <w:r>
+        <w:rPr>
+          <w:sz w:val="22"/>
+          <w:szCs w:val="22"/>
+        </w:rPr>
+        <w:t xml:space="preserve"> can be helpful to the person you named as caregiver.</w:t>
       </w:r>
     </w:p>
     <w:p>
@@ -412,16 +449,13 @@
           <w:between w:val="nil"/>
         </w:pBdr>
         <w:spacing w:after="160" w:line="256" w:lineRule="auto"/>
-        <w:ind w:left="0" w:firstLine="0"/>
-        <w:rPr>
-          <w:rFonts w:ascii="Calibri" w:hAnsi="Calibri"/>
-          <w:sz w:val="22"/>
-          <w:szCs w:val="22"/>
-        </w:rPr>
-      </w:pPr>
-      <w:r>
-        <w:rPr>
-          <w:rFonts w:ascii="Calibri" w:hAnsi="Calibri"/>
+        <w:rPr>
+          <w:sz w:val="22"/>
+          <w:szCs w:val="22"/>
+        </w:rPr>
+      </w:pPr>
+      <w:r>
+        <w:rPr>
           <w:sz w:val="22"/>
           <w:szCs w:val="22"/>
         </w:rPr>
@@ -432,10 +466,9 @@
       <w:pPr>
         <w:pStyle w:val="Heading3"/>
       </w:pPr>
-      <w:bookmarkStart w:id="4" w:name="_heading=h.r64hs17kwivm" w:colFirst="0" w:colLast="0"/>
-      <w:bookmarkEnd w:id="4"/>
-      <w:r>
-        <w:lastRenderedPageBreak/>
+      <w:bookmarkStart w:id="3" w:name="_heading=h.r64hs17kwivm" w:colFirst="0" w:colLast="0"/>
+      <w:bookmarkEnd w:id="3"/>
+      <w:r>
         <w:t>Step 4: Decide where to store the original DPA</w:t>
       </w:r>
     </w:p>
@@ -449,16 +482,13 @@
           <w:between w:val="nil"/>
         </w:pBdr>
         <w:spacing w:after="160" w:line="256" w:lineRule="auto"/>
-        <w:ind w:left="0" w:firstLine="0"/>
-        <w:rPr>
-          <w:rFonts w:ascii="Calibri" w:hAnsi="Calibri"/>
-          <w:sz w:val="22"/>
-          <w:szCs w:val="22"/>
-        </w:rPr>
-      </w:pPr>
-      <w:r>
-        <w:rPr>
-          <w:rFonts w:ascii="Calibri" w:hAnsi="Calibri"/>
+        <w:rPr>
+          <w:sz w:val="22"/>
+          <w:szCs w:val="22"/>
+        </w:rPr>
+      </w:pPr>
+      <w:r>
+        <w:rPr>
           <w:sz w:val="22"/>
           <w:szCs w:val="22"/>
         </w:rPr>
@@ -475,19 +505,17 @@
           <w:between w:val="nil"/>
         </w:pBdr>
         <w:spacing w:after="160" w:line="256" w:lineRule="auto"/>
-        <w:ind w:left="0" w:firstLine="0"/>
-        <w:rPr>
-          <w:rFonts w:ascii="Calibri" w:hAnsi="Calibri"/>
-          <w:sz w:val="22"/>
-          <w:szCs w:val="22"/>
-        </w:rPr>
-      </w:pPr>
-      <w:r>
-        <w:rPr>
-          <w:rFonts w:ascii="Calibri" w:hAnsi="Calibri"/>
-          <w:sz w:val="22"/>
-          <w:szCs w:val="22"/>
-        </w:rPr>
+        <w:rPr>
+          <w:sz w:val="22"/>
+          <w:szCs w:val="22"/>
+        </w:rPr>
+      </w:pPr>
+      <w:r>
+        <w:rPr>
+          <w:sz w:val="22"/>
+          <w:szCs w:val="22"/>
+        </w:rPr>
+        <w:lastRenderedPageBreak/>
         <w:t>Some people choose to keep the original themselves if they are not leaving their child with the person named in the form right away.</w:t>
       </w:r>
     </w:p>
@@ -501,16 +529,13 @@
           <w:between w:val="nil"/>
         </w:pBdr>
         <w:spacing w:after="160" w:line="256" w:lineRule="auto"/>
-        <w:ind w:left="0" w:firstLine="0"/>
-        <w:rPr>
-          <w:rFonts w:ascii="Calibri" w:hAnsi="Calibri"/>
-          <w:sz w:val="22"/>
-          <w:szCs w:val="22"/>
-        </w:rPr>
-      </w:pPr>
-      <w:r>
-        <w:rPr>
-          <w:rFonts w:ascii="Calibri" w:hAnsi="Calibri"/>
+        <w:rPr>
+          <w:sz w:val="22"/>
+          <w:szCs w:val="22"/>
+        </w:rPr>
+      </w:pPr>
+      <w:r>
+        <w:rPr>
           <w:sz w:val="22"/>
           <w:szCs w:val="22"/>
         </w:rPr>
@@ -521,8 +546,8 @@
       <w:pPr>
         <w:pStyle w:val="Heading3"/>
       </w:pPr>
-      <w:bookmarkStart w:id="5" w:name="_heading=h.8g1t5zf2edkj" w:colFirst="0" w:colLast="0"/>
-      <w:bookmarkEnd w:id="5"/>
+      <w:bookmarkStart w:id="4" w:name="_heading=h.8g1t5zf2edkj" w:colFirst="0" w:colLast="0"/>
+      <w:bookmarkEnd w:id="4"/>
       <w:r>
         <w:t>Step 5: Make copies of the DPA and distribute it</w:t>
       </w:r>
@@ -537,25 +562,51 @@
           <w:between w:val="nil"/>
         </w:pBdr>
         <w:spacing w:after="160" w:line="256" w:lineRule="auto"/>
-        <w:ind w:left="0" w:firstLine="0"/>
-        <w:rPr>
-          <w:rFonts w:ascii="Calibri" w:hAnsi="Calibri"/>
-          <w:sz w:val="22"/>
-          <w:szCs w:val="22"/>
-        </w:rPr>
-      </w:pPr>
-      <w:r>
-        <w:rPr>
-          <w:rFonts w:ascii="Calibri" w:hAnsi="Calibri"/>
-          <w:sz w:val="22"/>
-          <w:szCs w:val="22"/>
-        </w:rPr>
-        <w:t>Make at least one copy of the DPA. Keep a copy for your own records when you give the original to the person who will care for your child. The caregiver will need the original signed form at the time they want to use it, so if you choose to keep the original yourself, make sure the person you named in the form knows how they can find the DPA if an emergency arises.</w:t>
-      </w:r>
+        <w:rPr>
+          <w:sz w:val="22"/>
+          <w:szCs w:val="22"/>
+        </w:rPr>
+      </w:pPr>
+      <w:r>
+        <w:rPr>
+          <w:sz w:val="22"/>
+          <w:szCs w:val="22"/>
+        </w:rPr>
+        <w:t xml:space="preserve">Make at least one copy of the DPA. Keep a copy </w:t>
+      </w:r>
+      <w:proofErr w:type="gramStart"/>
+      <w:r>
+        <w:rPr>
+          <w:sz w:val="22"/>
+          <w:szCs w:val="22"/>
+        </w:rPr>
+        <w:t>for</w:t>
+      </w:r>
+      <w:proofErr w:type="gramEnd"/>
+      <w:r>
+        <w:rPr>
+          <w:sz w:val="22"/>
+          <w:szCs w:val="22"/>
+        </w:rPr>
+        <w:t xml:space="preserve"> your own records when you give the original to the person who will care for your child. The caregiver will need the original signed form at the time they want to use it, so if you choose to keep the original yourself, make sure the person you named in the form knows how they can find the DPA if an emergency arises.</w:t>
+      </w:r>
+    </w:p>
+    <w:p>
+      <w:pPr>
+        <w:pBdr>
+          <w:top w:val="nil"/>
+          <w:left w:val="nil"/>
+          <w:bottom w:val="nil"/>
+          <w:right w:val="nil"/>
+          <w:between w:val="nil"/>
+        </w:pBdr>
+        <w:spacing w:after="160" w:line="256" w:lineRule="auto"/>
+      </w:pPr>
     </w:p>
     <w:sectPr>
+      <w:type w:val="continuous"/>
       <w:pgSz w:w="12240" w:h="15840"/>
-      <w:pgMar w:top="1481" w:right="1460" w:bottom="1619" w:left="1440" w:header="720" w:footer="720" w:gutter="0"/>
+      <w:pgMar w:top="1440" w:right="1440" w:bottom="1440" w:left="1440" w:header="720" w:footer="720" w:gutter="0"/>
       <w:pgNumType w:start="1"/>
       <w:cols w:space="720"/>
     </w:sectPr>
@@ -566,121 +617,1670 @@
 <file path=word/numbering.xml><?xml version="1.0" encoding="utf-8"?>
 <w:numbering xmlns:wpc="http://schemas.microsoft.com/office/word/2010/wordprocessingCanvas" xmlns:cx="http://schemas.microsoft.com/office/drawing/2014/chartex" xmlns:cx1="http://schemas.microsoft.com/office/drawing/2015/9/8/chartex" xmlns:cx2="http://schemas.microsoft.com/office/drawing/2015/10/21/chartex" xmlns:cx3="http://schemas.microsoft.com/office/drawing/2016/5/9/chartex" xmlns:cx4="http://schemas.microsoft.com/office/drawing/2016/5/10/chartex" xmlns:cx5="http://schemas.microsoft.com/office/drawing/2016/5/11/chartex" xmlns:cx6="http://schemas.microsoft.com/office/drawing/2016/5/12/chartex" xmlns:cx7="http://schemas.microsoft.com/office/drawing/2016/5/13/chartex" xmlns:cx8="http://schemas.microsoft.com/office/drawing/2016/5/14/chartex" xmlns:mc="http://schemas.openxmlformats.org/markup-compatibility/2006" xmlns:aink="http://schemas.microsoft.com/office/drawing/2016/ink" xmlns:am3d="http://schemas.microsoft.com/office/drawing/2017/model3d" xmlns:o="urn:schemas-microsoft-com:office:office" xmlns:oel="http://schemas.microsoft.com/office/2019/extlst" xmlns:r="http://schemas.openxmlformats.org/officeDocument/2006/relationships" xmlns:m="http://schemas.openxmlformats.org/officeDocument/2006/math" xmlns:v="urn:schemas-microsoft-com:vml" xmlns:wp14="http://schemas.microsoft.com/office/word/2010/wordprocessingDrawing" xmlns:wp="http://schemas.openxmlformats.org/drawingml/2006/wordprocessingDrawing" xmlns:w10="urn:schemas-microsoft-com:office:word" xmlns:w="http://schemas.openxmlformats.org/wordprocessingml/2006/main" xmlns:w14="http://schemas.microsoft.com/office/word/2010/wordml" xmlns:w15="http://schemas.microsoft.com/office/word/2012/wordml" xmlns:w16cex="http://schemas.microsoft.com/office/word/2018/wordml/cex" xmlns:w16cid="http://schemas.microsoft.com/office/word/2016/wordml/cid" xmlns:w16="http://schemas.microsoft.com/office/word/2018/wordml" xmlns:w16du="http://schemas.microsoft.com/office/word/2023/wordml/word16du" xmlns:w16sdtdh="http://schemas.microsoft.com/office/word/2020/wordml/sdtdatahash" xmlns:w16sdtfl="http://schemas.microsoft.com/office/word/2024/wordml/sdtformatlock" xmlns:w16se="http://schemas.microsoft.com/office/word/2015/wordml/symex" xmlns:wpg="http://schemas.microsoft.com/office/word/2010/wordprocessingGroup" xmlns:wpi="http://schemas.microsoft.com/office/word/2010/wordprocessingInk" xmlns:wne="http://schemas.microsoft.com/office/word/2006/wordml" xmlns:wps="http://schemas.microsoft.com/office/word/2010/wordprocessingShape" mc:Ignorable="w14 w15 w16se w16cid w16 w16cex w16sdtdh w16sdtfl w16du wp14">
   <w:abstractNum w:abstractNumId="0" w15:restartNumberingAfterBreak="0">
-    <w:nsid w:val="35E14334"/>
+    <w:nsid w:val="01A548E7"/>
     <w:multiLevelType w:val="multilevel"/>
-    <w:tmpl w:val="E438E862"/>
+    <w:tmpl w:val="35A464A0"/>
     <w:lvl w:ilvl="0">
       <w:start w:val="1"/>
-      <w:numFmt w:val="decimal"/>
+      <w:numFmt w:val="bullet"/>
+      <w:lvlText w:val="●"/>
+      <w:lvlJc w:val="left"/>
+      <w:pPr>
+        <w:ind w:left="720" w:hanging="360"/>
+      </w:pPr>
+      <w:rPr>
+        <w:u w:val="none"/>
+      </w:rPr>
+    </w:lvl>
+    <w:lvl w:ilvl="1">
+      <w:start w:val="1"/>
+      <w:numFmt w:val="bullet"/>
+      <w:lvlText w:val="○"/>
+      <w:lvlJc w:val="left"/>
+      <w:pPr>
+        <w:ind w:left="1440" w:hanging="360"/>
+      </w:pPr>
+      <w:rPr>
+        <w:u w:val="none"/>
+      </w:rPr>
+    </w:lvl>
+    <w:lvl w:ilvl="2">
+      <w:start w:val="1"/>
+      <w:numFmt w:val="bullet"/>
+      <w:lvlText w:val="■"/>
+      <w:lvlJc w:val="left"/>
+      <w:pPr>
+        <w:ind w:left="2160" w:hanging="360"/>
+      </w:pPr>
+      <w:rPr>
+        <w:u w:val="none"/>
+      </w:rPr>
+    </w:lvl>
+    <w:lvl w:ilvl="3">
+      <w:start w:val="1"/>
+      <w:numFmt w:val="bullet"/>
+      <w:lvlText w:val="●"/>
+      <w:lvlJc w:val="left"/>
+      <w:pPr>
+        <w:ind w:left="2880" w:hanging="360"/>
+      </w:pPr>
+      <w:rPr>
+        <w:u w:val="none"/>
+      </w:rPr>
+    </w:lvl>
+    <w:lvl w:ilvl="4">
+      <w:start w:val="1"/>
+      <w:numFmt w:val="bullet"/>
+      <w:lvlText w:val="○"/>
+      <w:lvlJc w:val="left"/>
+      <w:pPr>
+        <w:ind w:left="3600" w:hanging="360"/>
+      </w:pPr>
+      <w:rPr>
+        <w:u w:val="none"/>
+      </w:rPr>
+    </w:lvl>
+    <w:lvl w:ilvl="5">
+      <w:start w:val="1"/>
+      <w:numFmt w:val="bullet"/>
+      <w:lvlText w:val="■"/>
+      <w:lvlJc w:val="left"/>
+      <w:pPr>
+        <w:ind w:left="4320" w:hanging="360"/>
+      </w:pPr>
+      <w:rPr>
+        <w:u w:val="none"/>
+      </w:rPr>
+    </w:lvl>
+    <w:lvl w:ilvl="6">
+      <w:start w:val="1"/>
+      <w:numFmt w:val="bullet"/>
+      <w:lvlText w:val="●"/>
+      <w:lvlJc w:val="left"/>
+      <w:pPr>
+        <w:ind w:left="5040" w:hanging="360"/>
+      </w:pPr>
+      <w:rPr>
+        <w:u w:val="none"/>
+      </w:rPr>
+    </w:lvl>
+    <w:lvl w:ilvl="7">
+      <w:start w:val="1"/>
+      <w:numFmt w:val="bullet"/>
+      <w:lvlText w:val="○"/>
+      <w:lvlJc w:val="left"/>
+      <w:pPr>
+        <w:ind w:left="5760" w:hanging="360"/>
+      </w:pPr>
+      <w:rPr>
+        <w:u w:val="none"/>
+      </w:rPr>
+    </w:lvl>
+    <w:lvl w:ilvl="8">
+      <w:start w:val="1"/>
+      <w:numFmt w:val="bullet"/>
+      <w:lvlText w:val="■"/>
+      <w:lvlJc w:val="left"/>
+      <w:pPr>
+        <w:ind w:left="6480" w:hanging="360"/>
+      </w:pPr>
+      <w:rPr>
+        <w:u w:val="none"/>
+      </w:rPr>
+    </w:lvl>
+  </w:abstractNum>
+  <w:abstractNum w:abstractNumId="1" w15:restartNumberingAfterBreak="0">
+    <w:nsid w:val="08265AB9"/>
+    <w:multiLevelType w:val="multilevel"/>
+    <w:tmpl w:val="858CDF48"/>
+    <w:lvl w:ilvl="0">
+      <w:start w:val="1"/>
+      <w:numFmt w:val="bullet"/>
+      <w:lvlText w:val="●"/>
+      <w:lvlJc w:val="left"/>
+      <w:pPr>
+        <w:ind w:left="720" w:hanging="360"/>
+      </w:pPr>
+      <w:rPr>
+        <w:rFonts w:ascii="Arial" w:eastAsia="Arial" w:hAnsi="Arial" w:cs="Arial"/>
+        <w:color w:val="222222"/>
+        <w:sz w:val="18"/>
+        <w:szCs w:val="18"/>
+        <w:u w:val="none"/>
+      </w:rPr>
+    </w:lvl>
+    <w:lvl w:ilvl="1">
+      <w:start w:val="1"/>
+      <w:numFmt w:val="bullet"/>
+      <w:lvlText w:val="○"/>
+      <w:lvlJc w:val="left"/>
+      <w:pPr>
+        <w:ind w:left="1440" w:hanging="360"/>
+      </w:pPr>
+      <w:rPr>
+        <w:u w:val="none"/>
+      </w:rPr>
+    </w:lvl>
+    <w:lvl w:ilvl="2">
+      <w:start w:val="1"/>
+      <w:numFmt w:val="bullet"/>
+      <w:lvlText w:val="■"/>
+      <w:lvlJc w:val="left"/>
+      <w:pPr>
+        <w:ind w:left="2160" w:hanging="360"/>
+      </w:pPr>
+      <w:rPr>
+        <w:u w:val="none"/>
+      </w:rPr>
+    </w:lvl>
+    <w:lvl w:ilvl="3">
+      <w:start w:val="1"/>
+      <w:numFmt w:val="bullet"/>
+      <w:lvlText w:val="●"/>
+      <w:lvlJc w:val="left"/>
+      <w:pPr>
+        <w:ind w:left="2880" w:hanging="360"/>
+      </w:pPr>
+      <w:rPr>
+        <w:u w:val="none"/>
+      </w:rPr>
+    </w:lvl>
+    <w:lvl w:ilvl="4">
+      <w:start w:val="1"/>
+      <w:numFmt w:val="bullet"/>
+      <w:lvlText w:val="○"/>
+      <w:lvlJc w:val="left"/>
+      <w:pPr>
+        <w:ind w:left="3600" w:hanging="360"/>
+      </w:pPr>
+      <w:rPr>
+        <w:u w:val="none"/>
+      </w:rPr>
+    </w:lvl>
+    <w:lvl w:ilvl="5">
+      <w:start w:val="1"/>
+      <w:numFmt w:val="bullet"/>
+      <w:lvlText w:val="■"/>
+      <w:lvlJc w:val="left"/>
+      <w:pPr>
+        <w:ind w:left="4320" w:hanging="360"/>
+      </w:pPr>
+      <w:rPr>
+        <w:u w:val="none"/>
+      </w:rPr>
+    </w:lvl>
+    <w:lvl w:ilvl="6">
+      <w:start w:val="1"/>
+      <w:numFmt w:val="bullet"/>
+      <w:lvlText w:val="●"/>
+      <w:lvlJc w:val="left"/>
+      <w:pPr>
+        <w:ind w:left="5040" w:hanging="360"/>
+      </w:pPr>
+      <w:rPr>
+        <w:u w:val="none"/>
+      </w:rPr>
+    </w:lvl>
+    <w:lvl w:ilvl="7">
+      <w:start w:val="1"/>
+      <w:numFmt w:val="bullet"/>
+      <w:lvlText w:val="○"/>
+      <w:lvlJc w:val="left"/>
+      <w:pPr>
+        <w:ind w:left="5760" w:hanging="360"/>
+      </w:pPr>
+      <w:rPr>
+        <w:u w:val="none"/>
+      </w:rPr>
+    </w:lvl>
+    <w:lvl w:ilvl="8">
+      <w:start w:val="1"/>
+      <w:numFmt w:val="bullet"/>
+      <w:lvlText w:val="■"/>
+      <w:lvlJc w:val="left"/>
+      <w:pPr>
+        <w:ind w:left="6480" w:hanging="360"/>
+      </w:pPr>
+      <w:rPr>
+        <w:u w:val="none"/>
+      </w:rPr>
+    </w:lvl>
+  </w:abstractNum>
+  <w:abstractNum w:abstractNumId="2" w15:restartNumberingAfterBreak="0">
+    <w:nsid w:val="0AAB77B1"/>
+    <w:multiLevelType w:val="multilevel"/>
+    <w:tmpl w:val="2A66D618"/>
+    <w:lvl w:ilvl="0">
+      <w:start w:val="1"/>
+      <w:numFmt w:val="bullet"/>
+      <w:lvlText w:val="●"/>
+      <w:lvlJc w:val="left"/>
+      <w:pPr>
+        <w:ind w:left="720" w:hanging="360"/>
+      </w:pPr>
+      <w:rPr>
+        <w:rFonts w:ascii="Arial" w:eastAsia="Arial" w:hAnsi="Arial" w:cs="Arial"/>
+        <w:color w:val="222222"/>
+        <w:sz w:val="18"/>
+        <w:szCs w:val="18"/>
+        <w:u w:val="none"/>
+      </w:rPr>
+    </w:lvl>
+    <w:lvl w:ilvl="1">
+      <w:start w:val="1"/>
+      <w:numFmt w:val="bullet"/>
+      <w:lvlText w:val="○"/>
+      <w:lvlJc w:val="left"/>
+      <w:pPr>
+        <w:ind w:left="1440" w:hanging="360"/>
+      </w:pPr>
+      <w:rPr>
+        <w:u w:val="none"/>
+      </w:rPr>
+    </w:lvl>
+    <w:lvl w:ilvl="2">
+      <w:start w:val="1"/>
+      <w:numFmt w:val="bullet"/>
+      <w:lvlText w:val="■"/>
+      <w:lvlJc w:val="left"/>
+      <w:pPr>
+        <w:ind w:left="2160" w:hanging="360"/>
+      </w:pPr>
+      <w:rPr>
+        <w:u w:val="none"/>
+      </w:rPr>
+    </w:lvl>
+    <w:lvl w:ilvl="3">
+      <w:start w:val="1"/>
+      <w:numFmt w:val="bullet"/>
+      <w:lvlText w:val="●"/>
+      <w:lvlJc w:val="left"/>
+      <w:pPr>
+        <w:ind w:left="2880" w:hanging="360"/>
+      </w:pPr>
+      <w:rPr>
+        <w:u w:val="none"/>
+      </w:rPr>
+    </w:lvl>
+    <w:lvl w:ilvl="4">
+      <w:start w:val="1"/>
+      <w:numFmt w:val="bullet"/>
+      <w:lvlText w:val="○"/>
+      <w:lvlJc w:val="left"/>
+      <w:pPr>
+        <w:ind w:left="3600" w:hanging="360"/>
+      </w:pPr>
+      <w:rPr>
+        <w:u w:val="none"/>
+      </w:rPr>
+    </w:lvl>
+    <w:lvl w:ilvl="5">
+      <w:start w:val="1"/>
+      <w:numFmt w:val="bullet"/>
+      <w:lvlText w:val="■"/>
+      <w:lvlJc w:val="left"/>
+      <w:pPr>
+        <w:ind w:left="4320" w:hanging="360"/>
+      </w:pPr>
+      <w:rPr>
+        <w:u w:val="none"/>
+      </w:rPr>
+    </w:lvl>
+    <w:lvl w:ilvl="6">
+      <w:start w:val="1"/>
+      <w:numFmt w:val="bullet"/>
+      <w:lvlText w:val="●"/>
+      <w:lvlJc w:val="left"/>
+      <w:pPr>
+        <w:ind w:left="5040" w:hanging="360"/>
+      </w:pPr>
+      <w:rPr>
+        <w:u w:val="none"/>
+      </w:rPr>
+    </w:lvl>
+    <w:lvl w:ilvl="7">
+      <w:start w:val="1"/>
+      <w:numFmt w:val="bullet"/>
+      <w:lvlText w:val="○"/>
+      <w:lvlJc w:val="left"/>
+      <w:pPr>
+        <w:ind w:left="5760" w:hanging="360"/>
+      </w:pPr>
+      <w:rPr>
+        <w:u w:val="none"/>
+      </w:rPr>
+    </w:lvl>
+    <w:lvl w:ilvl="8">
+      <w:start w:val="1"/>
+      <w:numFmt w:val="bullet"/>
+      <w:lvlText w:val="■"/>
+      <w:lvlJc w:val="left"/>
+      <w:pPr>
+        <w:ind w:left="6480" w:hanging="360"/>
+      </w:pPr>
+      <w:rPr>
+        <w:u w:val="none"/>
+      </w:rPr>
+    </w:lvl>
+  </w:abstractNum>
+  <w:abstractNum w:abstractNumId="3" w15:restartNumberingAfterBreak="0">
+    <w:nsid w:val="0EF46B93"/>
+    <w:multiLevelType w:val="hybridMultilevel"/>
+    <w:tmpl w:val="5F5CBDDE"/>
+    <w:lvl w:ilvl="0" w:tplc="04090001">
+      <w:start w:val="1"/>
+      <w:numFmt w:val="bullet"/>
+      <w:lvlText w:val=""/>
+      <w:lvlJc w:val="left"/>
+      <w:pPr>
+        <w:ind w:left="720" w:hanging="360"/>
+      </w:pPr>
+      <w:rPr>
+        <w:rFonts w:ascii="Symbol" w:hAnsi="Symbol" w:hint="default"/>
+      </w:rPr>
+    </w:lvl>
+    <w:lvl w:ilvl="1" w:tplc="04090003" w:tentative="1">
+      <w:start w:val="1"/>
+      <w:numFmt w:val="bullet"/>
+      <w:lvlText w:val="o"/>
+      <w:lvlJc w:val="left"/>
+      <w:pPr>
+        <w:ind w:left="1440" w:hanging="360"/>
+      </w:pPr>
+      <w:rPr>
+        <w:rFonts w:ascii="Courier New" w:hAnsi="Courier New" w:cs="Courier New" w:hint="default"/>
+      </w:rPr>
+    </w:lvl>
+    <w:lvl w:ilvl="2" w:tplc="04090005" w:tentative="1">
+      <w:start w:val="1"/>
+      <w:numFmt w:val="bullet"/>
+      <w:lvlText w:val=""/>
+      <w:lvlJc w:val="left"/>
+      <w:pPr>
+        <w:ind w:left="2160" w:hanging="360"/>
+      </w:pPr>
+      <w:rPr>
+        <w:rFonts w:ascii="Wingdings" w:hAnsi="Wingdings" w:hint="default"/>
+      </w:rPr>
+    </w:lvl>
+    <w:lvl w:ilvl="3" w:tplc="04090001" w:tentative="1">
+      <w:start w:val="1"/>
+      <w:numFmt w:val="bullet"/>
+      <w:lvlText w:val=""/>
+      <w:lvlJc w:val="left"/>
+      <w:pPr>
+        <w:ind w:left="2880" w:hanging="360"/>
+      </w:pPr>
+      <w:rPr>
+        <w:rFonts w:ascii="Symbol" w:hAnsi="Symbol" w:hint="default"/>
+      </w:rPr>
+    </w:lvl>
+    <w:lvl w:ilvl="4" w:tplc="04090003" w:tentative="1">
+      <w:start w:val="1"/>
+      <w:numFmt w:val="bullet"/>
+      <w:lvlText w:val="o"/>
+      <w:lvlJc w:val="left"/>
+      <w:pPr>
+        <w:ind w:left="3600" w:hanging="360"/>
+      </w:pPr>
+      <w:rPr>
+        <w:rFonts w:ascii="Courier New" w:hAnsi="Courier New" w:cs="Courier New" w:hint="default"/>
+      </w:rPr>
+    </w:lvl>
+    <w:lvl w:ilvl="5" w:tplc="04090005" w:tentative="1">
+      <w:start w:val="1"/>
+      <w:numFmt w:val="bullet"/>
+      <w:lvlText w:val=""/>
+      <w:lvlJc w:val="left"/>
+      <w:pPr>
+        <w:ind w:left="4320" w:hanging="360"/>
+      </w:pPr>
+      <w:rPr>
+        <w:rFonts w:ascii="Wingdings" w:hAnsi="Wingdings" w:hint="default"/>
+      </w:rPr>
+    </w:lvl>
+    <w:lvl w:ilvl="6" w:tplc="04090001" w:tentative="1">
+      <w:start w:val="1"/>
+      <w:numFmt w:val="bullet"/>
+      <w:lvlText w:val=""/>
+      <w:lvlJc w:val="left"/>
+      <w:pPr>
+        <w:ind w:left="5040" w:hanging="360"/>
+      </w:pPr>
+      <w:rPr>
+        <w:rFonts w:ascii="Symbol" w:hAnsi="Symbol" w:hint="default"/>
+      </w:rPr>
+    </w:lvl>
+    <w:lvl w:ilvl="7" w:tplc="04090003" w:tentative="1">
+      <w:start w:val="1"/>
+      <w:numFmt w:val="bullet"/>
+      <w:lvlText w:val="o"/>
+      <w:lvlJc w:val="left"/>
+      <w:pPr>
+        <w:ind w:left="5760" w:hanging="360"/>
+      </w:pPr>
+      <w:rPr>
+        <w:rFonts w:ascii="Courier New" w:hAnsi="Courier New" w:cs="Courier New" w:hint="default"/>
+      </w:rPr>
+    </w:lvl>
+    <w:lvl w:ilvl="8" w:tplc="04090005" w:tentative="1">
+      <w:start w:val="1"/>
+      <w:numFmt w:val="bullet"/>
+      <w:lvlText w:val=""/>
+      <w:lvlJc w:val="left"/>
+      <w:pPr>
+        <w:ind w:left="6480" w:hanging="360"/>
+      </w:pPr>
+      <w:rPr>
+        <w:rFonts w:ascii="Wingdings" w:hAnsi="Wingdings" w:hint="default"/>
+      </w:rPr>
+    </w:lvl>
+  </w:abstractNum>
+  <w:abstractNum w:abstractNumId="4" w15:restartNumberingAfterBreak="0">
+    <w:nsid w:val="14925D9B"/>
+    <w:multiLevelType w:val="multilevel"/>
+    <w:tmpl w:val="C14E6412"/>
+    <w:lvl w:ilvl="0">
+      <w:start w:val="1"/>
+      <w:numFmt w:val="bullet"/>
+      <w:lvlText w:val="●"/>
+      <w:lvlJc w:val="left"/>
+      <w:pPr>
+        <w:ind w:left="720" w:hanging="360"/>
+      </w:pPr>
+      <w:rPr>
+        <w:rFonts w:ascii="Arial" w:eastAsia="Arial" w:hAnsi="Arial" w:cs="Arial"/>
+        <w:color w:val="222222"/>
+        <w:sz w:val="18"/>
+        <w:szCs w:val="18"/>
+        <w:u w:val="none"/>
+      </w:rPr>
+    </w:lvl>
+    <w:lvl w:ilvl="1">
+      <w:start w:val="1"/>
+      <w:numFmt w:val="bullet"/>
+      <w:lvlText w:val="○"/>
+      <w:lvlJc w:val="left"/>
+      <w:pPr>
+        <w:ind w:left="1440" w:hanging="360"/>
+      </w:pPr>
+      <w:rPr>
+        <w:u w:val="none"/>
+      </w:rPr>
+    </w:lvl>
+    <w:lvl w:ilvl="2">
+      <w:start w:val="1"/>
+      <w:numFmt w:val="bullet"/>
+      <w:lvlText w:val="■"/>
+      <w:lvlJc w:val="left"/>
+      <w:pPr>
+        <w:ind w:left="2160" w:hanging="360"/>
+      </w:pPr>
+      <w:rPr>
+        <w:u w:val="none"/>
+      </w:rPr>
+    </w:lvl>
+    <w:lvl w:ilvl="3">
+      <w:start w:val="1"/>
+      <w:numFmt w:val="bullet"/>
+      <w:lvlText w:val="●"/>
+      <w:lvlJc w:val="left"/>
+      <w:pPr>
+        <w:ind w:left="2880" w:hanging="360"/>
+      </w:pPr>
+      <w:rPr>
+        <w:u w:val="none"/>
+      </w:rPr>
+    </w:lvl>
+    <w:lvl w:ilvl="4">
+      <w:start w:val="1"/>
+      <w:numFmt w:val="bullet"/>
+      <w:lvlText w:val="○"/>
+      <w:lvlJc w:val="left"/>
+      <w:pPr>
+        <w:ind w:left="3600" w:hanging="360"/>
+      </w:pPr>
+      <w:rPr>
+        <w:u w:val="none"/>
+      </w:rPr>
+    </w:lvl>
+    <w:lvl w:ilvl="5">
+      <w:start w:val="1"/>
+      <w:numFmt w:val="bullet"/>
+      <w:lvlText w:val="■"/>
+      <w:lvlJc w:val="left"/>
+      <w:pPr>
+        <w:ind w:left="4320" w:hanging="360"/>
+      </w:pPr>
+      <w:rPr>
+        <w:u w:val="none"/>
+      </w:rPr>
+    </w:lvl>
+    <w:lvl w:ilvl="6">
+      <w:start w:val="1"/>
+      <w:numFmt w:val="bullet"/>
+      <w:lvlText w:val="●"/>
+      <w:lvlJc w:val="left"/>
+      <w:pPr>
+        <w:ind w:left="5040" w:hanging="360"/>
+      </w:pPr>
+      <w:rPr>
+        <w:u w:val="none"/>
+      </w:rPr>
+    </w:lvl>
+    <w:lvl w:ilvl="7">
+      <w:start w:val="1"/>
+      <w:numFmt w:val="bullet"/>
+      <w:lvlText w:val="○"/>
+      <w:lvlJc w:val="left"/>
+      <w:pPr>
+        <w:ind w:left="5760" w:hanging="360"/>
+      </w:pPr>
+      <w:rPr>
+        <w:u w:val="none"/>
+      </w:rPr>
+    </w:lvl>
+    <w:lvl w:ilvl="8">
+      <w:start w:val="1"/>
+      <w:numFmt w:val="bullet"/>
+      <w:lvlText w:val="■"/>
+      <w:lvlJc w:val="left"/>
+      <w:pPr>
+        <w:ind w:left="6480" w:hanging="360"/>
+      </w:pPr>
+      <w:rPr>
+        <w:u w:val="none"/>
+      </w:rPr>
+    </w:lvl>
+  </w:abstractNum>
+  <w:abstractNum w:abstractNumId="5" w15:restartNumberingAfterBreak="0">
+    <w:nsid w:val="14DB39BC"/>
+    <w:multiLevelType w:val="multilevel"/>
+    <w:tmpl w:val="49781642"/>
+    <w:lvl w:ilvl="0">
+      <w:start w:val="1"/>
+      <w:numFmt w:val="bullet"/>
+      <w:lvlText w:val="●"/>
+      <w:lvlJc w:val="left"/>
+      <w:pPr>
+        <w:ind w:left="720" w:hanging="360"/>
+      </w:pPr>
+      <w:rPr>
+        <w:rFonts w:ascii="Arial" w:eastAsia="Arial" w:hAnsi="Arial" w:cs="Arial"/>
+        <w:color w:val="222222"/>
+        <w:sz w:val="18"/>
+        <w:szCs w:val="18"/>
+        <w:u w:val="none"/>
+      </w:rPr>
+    </w:lvl>
+    <w:lvl w:ilvl="1">
+      <w:start w:val="1"/>
+      <w:numFmt w:val="bullet"/>
+      <w:lvlText w:val="○"/>
+      <w:lvlJc w:val="left"/>
+      <w:pPr>
+        <w:ind w:left="1440" w:hanging="360"/>
+      </w:pPr>
+      <w:rPr>
+        <w:u w:val="none"/>
+      </w:rPr>
+    </w:lvl>
+    <w:lvl w:ilvl="2">
+      <w:start w:val="1"/>
+      <w:numFmt w:val="bullet"/>
+      <w:lvlText w:val="■"/>
+      <w:lvlJc w:val="left"/>
+      <w:pPr>
+        <w:ind w:left="2160" w:hanging="360"/>
+      </w:pPr>
+      <w:rPr>
+        <w:u w:val="none"/>
+      </w:rPr>
+    </w:lvl>
+    <w:lvl w:ilvl="3">
+      <w:start w:val="1"/>
+      <w:numFmt w:val="bullet"/>
+      <w:lvlText w:val="●"/>
+      <w:lvlJc w:val="left"/>
+      <w:pPr>
+        <w:ind w:left="2880" w:hanging="360"/>
+      </w:pPr>
+      <w:rPr>
+        <w:u w:val="none"/>
+      </w:rPr>
+    </w:lvl>
+    <w:lvl w:ilvl="4">
+      <w:start w:val="1"/>
+      <w:numFmt w:val="bullet"/>
+      <w:lvlText w:val="○"/>
+      <w:lvlJc w:val="left"/>
+      <w:pPr>
+        <w:ind w:left="3600" w:hanging="360"/>
+      </w:pPr>
+      <w:rPr>
+        <w:u w:val="none"/>
+      </w:rPr>
+    </w:lvl>
+    <w:lvl w:ilvl="5">
+      <w:start w:val="1"/>
+      <w:numFmt w:val="bullet"/>
+      <w:lvlText w:val="■"/>
+      <w:lvlJc w:val="left"/>
+      <w:pPr>
+        <w:ind w:left="4320" w:hanging="360"/>
+      </w:pPr>
+      <w:rPr>
+        <w:u w:val="none"/>
+      </w:rPr>
+    </w:lvl>
+    <w:lvl w:ilvl="6">
+      <w:start w:val="1"/>
+      <w:numFmt w:val="bullet"/>
+      <w:lvlText w:val="●"/>
+      <w:lvlJc w:val="left"/>
+      <w:pPr>
+        <w:ind w:left="5040" w:hanging="360"/>
+      </w:pPr>
+      <w:rPr>
+        <w:u w:val="none"/>
+      </w:rPr>
+    </w:lvl>
+    <w:lvl w:ilvl="7">
+      <w:start w:val="1"/>
+      <w:numFmt w:val="bullet"/>
+      <w:lvlText w:val="○"/>
+      <w:lvlJc w:val="left"/>
+      <w:pPr>
+        <w:ind w:left="5760" w:hanging="360"/>
+      </w:pPr>
+      <w:rPr>
+        <w:u w:val="none"/>
+      </w:rPr>
+    </w:lvl>
+    <w:lvl w:ilvl="8">
+      <w:start w:val="1"/>
+      <w:numFmt w:val="bullet"/>
+      <w:lvlText w:val="■"/>
+      <w:lvlJc w:val="left"/>
+      <w:pPr>
+        <w:ind w:left="6480" w:hanging="360"/>
+      </w:pPr>
+      <w:rPr>
+        <w:u w:val="none"/>
+      </w:rPr>
+    </w:lvl>
+  </w:abstractNum>
+  <w:abstractNum w:abstractNumId="6" w15:restartNumberingAfterBreak="0">
+    <w:nsid w:val="159E7B63"/>
+    <w:multiLevelType w:val="multilevel"/>
+    <w:tmpl w:val="9BF69DDE"/>
+    <w:lvl w:ilvl="0">
+      <w:start w:val="1"/>
+      <w:numFmt w:val="bullet"/>
+      <w:lvlText w:val="●"/>
+      <w:lvlJc w:val="left"/>
+      <w:pPr>
+        <w:ind w:left="720" w:hanging="360"/>
+      </w:pPr>
+      <w:rPr>
+        <w:rFonts w:ascii="Arial" w:eastAsia="Arial" w:hAnsi="Arial" w:cs="Arial"/>
+        <w:color w:val="222222"/>
+        <w:sz w:val="18"/>
+        <w:szCs w:val="18"/>
+        <w:u w:val="none"/>
+      </w:rPr>
+    </w:lvl>
+    <w:lvl w:ilvl="1">
+      <w:start w:val="1"/>
+      <w:numFmt w:val="bullet"/>
+      <w:lvlText w:val="○"/>
+      <w:lvlJc w:val="left"/>
+      <w:pPr>
+        <w:ind w:left="1440" w:hanging="360"/>
+      </w:pPr>
+      <w:rPr>
+        <w:u w:val="none"/>
+      </w:rPr>
+    </w:lvl>
+    <w:lvl w:ilvl="2">
+      <w:start w:val="1"/>
+      <w:numFmt w:val="bullet"/>
+      <w:lvlText w:val="■"/>
+      <w:lvlJc w:val="left"/>
+      <w:pPr>
+        <w:ind w:left="2160" w:hanging="360"/>
+      </w:pPr>
+      <w:rPr>
+        <w:u w:val="none"/>
+      </w:rPr>
+    </w:lvl>
+    <w:lvl w:ilvl="3">
+      <w:start w:val="1"/>
+      <w:numFmt w:val="bullet"/>
+      <w:lvlText w:val="●"/>
+      <w:lvlJc w:val="left"/>
+      <w:pPr>
+        <w:ind w:left="2880" w:hanging="360"/>
+      </w:pPr>
+      <w:rPr>
+        <w:u w:val="none"/>
+      </w:rPr>
+    </w:lvl>
+    <w:lvl w:ilvl="4">
+      <w:start w:val="1"/>
+      <w:numFmt w:val="bullet"/>
+      <w:lvlText w:val="○"/>
+      <w:lvlJc w:val="left"/>
+      <w:pPr>
+        <w:ind w:left="3600" w:hanging="360"/>
+      </w:pPr>
+      <w:rPr>
+        <w:u w:val="none"/>
+      </w:rPr>
+    </w:lvl>
+    <w:lvl w:ilvl="5">
+      <w:start w:val="1"/>
+      <w:numFmt w:val="bullet"/>
+      <w:lvlText w:val="■"/>
+      <w:lvlJc w:val="left"/>
+      <w:pPr>
+        <w:ind w:left="4320" w:hanging="360"/>
+      </w:pPr>
+      <w:rPr>
+        <w:u w:val="none"/>
+      </w:rPr>
+    </w:lvl>
+    <w:lvl w:ilvl="6">
+      <w:start w:val="1"/>
+      <w:numFmt w:val="bullet"/>
+      <w:lvlText w:val="●"/>
+      <w:lvlJc w:val="left"/>
+      <w:pPr>
+        <w:ind w:left="5040" w:hanging="360"/>
+      </w:pPr>
+      <w:rPr>
+        <w:u w:val="none"/>
+      </w:rPr>
+    </w:lvl>
+    <w:lvl w:ilvl="7">
+      <w:start w:val="1"/>
+      <w:numFmt w:val="bullet"/>
+      <w:lvlText w:val="○"/>
+      <w:lvlJc w:val="left"/>
+      <w:pPr>
+        <w:ind w:left="5760" w:hanging="360"/>
+      </w:pPr>
+      <w:rPr>
+        <w:u w:val="none"/>
+      </w:rPr>
+    </w:lvl>
+    <w:lvl w:ilvl="8">
+      <w:start w:val="1"/>
+      <w:numFmt w:val="bullet"/>
+      <w:lvlText w:val="■"/>
+      <w:lvlJc w:val="left"/>
+      <w:pPr>
+        <w:ind w:left="6480" w:hanging="360"/>
+      </w:pPr>
+      <w:rPr>
+        <w:u w:val="none"/>
+      </w:rPr>
+    </w:lvl>
+  </w:abstractNum>
+  <w:abstractNum w:abstractNumId="7" w15:restartNumberingAfterBreak="0">
+    <w:nsid w:val="17636C19"/>
+    <w:multiLevelType w:val="multilevel"/>
+    <w:tmpl w:val="99200EBE"/>
+    <w:lvl w:ilvl="0">
+      <w:start w:val="1"/>
+      <w:numFmt w:val="bullet"/>
+      <w:lvlText w:val="●"/>
+      <w:lvlJc w:val="left"/>
+      <w:pPr>
+        <w:ind w:left="720" w:hanging="360"/>
+      </w:pPr>
+      <w:rPr>
+        <w:u w:val="none"/>
+      </w:rPr>
+    </w:lvl>
+    <w:lvl w:ilvl="1">
+      <w:start w:val="1"/>
+      <w:numFmt w:val="bullet"/>
+      <w:lvlText w:val="○"/>
+      <w:lvlJc w:val="left"/>
+      <w:pPr>
+        <w:ind w:left="1440" w:hanging="360"/>
+      </w:pPr>
+      <w:rPr>
+        <w:u w:val="none"/>
+      </w:rPr>
+    </w:lvl>
+    <w:lvl w:ilvl="2">
+      <w:start w:val="1"/>
+      <w:numFmt w:val="bullet"/>
+      <w:lvlText w:val="■"/>
+      <w:lvlJc w:val="left"/>
+      <w:pPr>
+        <w:ind w:left="2160" w:hanging="360"/>
+      </w:pPr>
+      <w:rPr>
+        <w:u w:val="none"/>
+      </w:rPr>
+    </w:lvl>
+    <w:lvl w:ilvl="3">
+      <w:start w:val="1"/>
+      <w:numFmt w:val="bullet"/>
+      <w:lvlText w:val="●"/>
+      <w:lvlJc w:val="left"/>
+      <w:pPr>
+        <w:ind w:left="2880" w:hanging="360"/>
+      </w:pPr>
+      <w:rPr>
+        <w:u w:val="none"/>
+      </w:rPr>
+    </w:lvl>
+    <w:lvl w:ilvl="4">
+      <w:start w:val="1"/>
+      <w:numFmt w:val="bullet"/>
+      <w:lvlText w:val="○"/>
+      <w:lvlJc w:val="left"/>
+      <w:pPr>
+        <w:ind w:left="3600" w:hanging="360"/>
+      </w:pPr>
+      <w:rPr>
+        <w:u w:val="none"/>
+      </w:rPr>
+    </w:lvl>
+    <w:lvl w:ilvl="5">
+      <w:start w:val="1"/>
+      <w:numFmt w:val="bullet"/>
+      <w:lvlText w:val="■"/>
+      <w:lvlJc w:val="left"/>
+      <w:pPr>
+        <w:ind w:left="4320" w:hanging="360"/>
+      </w:pPr>
+      <w:rPr>
+        <w:u w:val="none"/>
+      </w:rPr>
+    </w:lvl>
+    <w:lvl w:ilvl="6">
+      <w:start w:val="1"/>
+      <w:numFmt w:val="bullet"/>
+      <w:lvlText w:val="●"/>
+      <w:lvlJc w:val="left"/>
+      <w:pPr>
+        <w:ind w:left="5040" w:hanging="360"/>
+      </w:pPr>
+      <w:rPr>
+        <w:u w:val="none"/>
+      </w:rPr>
+    </w:lvl>
+    <w:lvl w:ilvl="7">
+      <w:start w:val="1"/>
+      <w:numFmt w:val="bullet"/>
+      <w:lvlText w:val="○"/>
+      <w:lvlJc w:val="left"/>
+      <w:pPr>
+        <w:ind w:left="5760" w:hanging="360"/>
+      </w:pPr>
+      <w:rPr>
+        <w:u w:val="none"/>
+      </w:rPr>
+    </w:lvl>
+    <w:lvl w:ilvl="8">
+      <w:start w:val="1"/>
+      <w:numFmt w:val="bullet"/>
+      <w:lvlText w:val="■"/>
+      <w:lvlJc w:val="left"/>
+      <w:pPr>
+        <w:ind w:left="6480" w:hanging="360"/>
+      </w:pPr>
+      <w:rPr>
+        <w:u w:val="none"/>
+      </w:rPr>
+    </w:lvl>
+  </w:abstractNum>
+  <w:abstractNum w:abstractNumId="8" w15:restartNumberingAfterBreak="0">
+    <w:nsid w:val="1BB2266C"/>
+    <w:multiLevelType w:val="multilevel"/>
+    <w:tmpl w:val="92266A02"/>
+    <w:lvl w:ilvl="0">
+      <w:start w:val="1"/>
+      <w:numFmt w:val="bullet"/>
+      <w:lvlText w:val="●"/>
+      <w:lvlJc w:val="left"/>
+      <w:pPr>
+        <w:ind w:left="720" w:hanging="360"/>
+      </w:pPr>
+      <w:rPr>
+        <w:rFonts w:ascii="Arial" w:eastAsia="Arial" w:hAnsi="Arial" w:cs="Arial"/>
+        <w:color w:val="222222"/>
+        <w:sz w:val="18"/>
+        <w:szCs w:val="18"/>
+        <w:u w:val="none"/>
+      </w:rPr>
+    </w:lvl>
+    <w:lvl w:ilvl="1">
+      <w:start w:val="1"/>
+      <w:numFmt w:val="bullet"/>
+      <w:lvlText w:val="○"/>
+      <w:lvlJc w:val="left"/>
+      <w:pPr>
+        <w:ind w:left="1440" w:hanging="360"/>
+      </w:pPr>
+      <w:rPr>
+        <w:u w:val="none"/>
+      </w:rPr>
+    </w:lvl>
+    <w:lvl w:ilvl="2">
+      <w:start w:val="1"/>
+      <w:numFmt w:val="bullet"/>
+      <w:lvlText w:val="■"/>
+      <w:lvlJc w:val="left"/>
+      <w:pPr>
+        <w:ind w:left="2160" w:hanging="360"/>
+      </w:pPr>
+      <w:rPr>
+        <w:u w:val="none"/>
+      </w:rPr>
+    </w:lvl>
+    <w:lvl w:ilvl="3">
+      <w:start w:val="1"/>
+      <w:numFmt w:val="bullet"/>
+      <w:lvlText w:val="●"/>
+      <w:lvlJc w:val="left"/>
+      <w:pPr>
+        <w:ind w:left="2880" w:hanging="360"/>
+      </w:pPr>
+      <w:rPr>
+        <w:u w:val="none"/>
+      </w:rPr>
+    </w:lvl>
+    <w:lvl w:ilvl="4">
+      <w:start w:val="1"/>
+      <w:numFmt w:val="bullet"/>
+      <w:lvlText w:val="○"/>
+      <w:lvlJc w:val="left"/>
+      <w:pPr>
+        <w:ind w:left="3600" w:hanging="360"/>
+      </w:pPr>
+      <w:rPr>
+        <w:u w:val="none"/>
+      </w:rPr>
+    </w:lvl>
+    <w:lvl w:ilvl="5">
+      <w:start w:val="1"/>
+      <w:numFmt w:val="bullet"/>
+      <w:lvlText w:val="■"/>
+      <w:lvlJc w:val="left"/>
+      <w:pPr>
+        <w:ind w:left="4320" w:hanging="360"/>
+      </w:pPr>
+      <w:rPr>
+        <w:u w:val="none"/>
+      </w:rPr>
+    </w:lvl>
+    <w:lvl w:ilvl="6">
+      <w:start w:val="1"/>
+      <w:numFmt w:val="bullet"/>
+      <w:lvlText w:val="●"/>
+      <w:lvlJc w:val="left"/>
+      <w:pPr>
+        <w:ind w:left="5040" w:hanging="360"/>
+      </w:pPr>
+      <w:rPr>
+        <w:u w:val="none"/>
+      </w:rPr>
+    </w:lvl>
+    <w:lvl w:ilvl="7">
+      <w:start w:val="1"/>
+      <w:numFmt w:val="bullet"/>
+      <w:lvlText w:val="○"/>
+      <w:lvlJc w:val="left"/>
+      <w:pPr>
+        <w:ind w:left="5760" w:hanging="360"/>
+      </w:pPr>
+      <w:rPr>
+        <w:u w:val="none"/>
+      </w:rPr>
+    </w:lvl>
+    <w:lvl w:ilvl="8">
+      <w:start w:val="1"/>
+      <w:numFmt w:val="bullet"/>
+      <w:lvlText w:val="■"/>
+      <w:lvlJc w:val="left"/>
+      <w:pPr>
+        <w:ind w:left="6480" w:hanging="360"/>
+      </w:pPr>
+      <w:rPr>
+        <w:u w:val="none"/>
+      </w:rPr>
+    </w:lvl>
+  </w:abstractNum>
+  <w:abstractNum w:abstractNumId="9" w15:restartNumberingAfterBreak="0">
+    <w:nsid w:val="3A161286"/>
+    <w:multiLevelType w:val="multilevel"/>
+    <w:tmpl w:val="BC84B784"/>
+    <w:lvl w:ilvl="0">
+      <w:start w:val="1"/>
+      <w:numFmt w:val="bullet"/>
+      <w:pStyle w:val="ListParagraph"/>
+      <w:lvlText w:val="●"/>
+      <w:lvlJc w:val="left"/>
+      <w:pPr>
+        <w:ind w:left="720" w:hanging="360"/>
+      </w:pPr>
+      <w:rPr>
+        <w:rFonts w:ascii="Arial" w:eastAsia="Arial" w:hAnsi="Arial" w:cs="Arial"/>
+        <w:color w:val="222222"/>
+        <w:sz w:val="18"/>
+        <w:szCs w:val="18"/>
+        <w:u w:val="none"/>
+      </w:rPr>
+    </w:lvl>
+    <w:lvl w:ilvl="1">
+      <w:start w:val="1"/>
+      <w:numFmt w:val="bullet"/>
+      <w:lvlText w:val="○"/>
+      <w:lvlJc w:val="left"/>
+      <w:pPr>
+        <w:ind w:left="1440" w:hanging="360"/>
+      </w:pPr>
+      <w:rPr>
+        <w:u w:val="none"/>
+      </w:rPr>
+    </w:lvl>
+    <w:lvl w:ilvl="2">
+      <w:start w:val="1"/>
+      <w:numFmt w:val="bullet"/>
+      <w:lvlText w:val="■"/>
+      <w:lvlJc w:val="left"/>
+      <w:pPr>
+        <w:ind w:left="2160" w:hanging="360"/>
+      </w:pPr>
+      <w:rPr>
+        <w:u w:val="none"/>
+      </w:rPr>
+    </w:lvl>
+    <w:lvl w:ilvl="3">
+      <w:start w:val="1"/>
+      <w:numFmt w:val="bullet"/>
+      <w:lvlText w:val="●"/>
+      <w:lvlJc w:val="left"/>
+      <w:pPr>
+        <w:ind w:left="2880" w:hanging="360"/>
+      </w:pPr>
+      <w:rPr>
+        <w:u w:val="none"/>
+      </w:rPr>
+    </w:lvl>
+    <w:lvl w:ilvl="4">
+      <w:start w:val="1"/>
+      <w:numFmt w:val="bullet"/>
+      <w:lvlText w:val="○"/>
+      <w:lvlJc w:val="left"/>
+      <w:pPr>
+        <w:ind w:left="3600" w:hanging="360"/>
+      </w:pPr>
+      <w:rPr>
+        <w:u w:val="none"/>
+      </w:rPr>
+    </w:lvl>
+    <w:lvl w:ilvl="5">
+      <w:start w:val="1"/>
+      <w:numFmt w:val="bullet"/>
+      <w:lvlText w:val="■"/>
+      <w:lvlJc w:val="left"/>
+      <w:pPr>
+        <w:ind w:left="4320" w:hanging="360"/>
+      </w:pPr>
+      <w:rPr>
+        <w:u w:val="none"/>
+      </w:rPr>
+    </w:lvl>
+    <w:lvl w:ilvl="6">
+      <w:start w:val="1"/>
+      <w:numFmt w:val="bullet"/>
+      <w:lvlText w:val="●"/>
+      <w:lvlJc w:val="left"/>
+      <w:pPr>
+        <w:ind w:left="5040" w:hanging="360"/>
+      </w:pPr>
+      <w:rPr>
+        <w:u w:val="none"/>
+      </w:rPr>
+    </w:lvl>
+    <w:lvl w:ilvl="7">
+      <w:start w:val="1"/>
+      <w:numFmt w:val="bullet"/>
+      <w:lvlText w:val="○"/>
+      <w:lvlJc w:val="left"/>
+      <w:pPr>
+        <w:ind w:left="5760" w:hanging="360"/>
+      </w:pPr>
+      <w:rPr>
+        <w:u w:val="none"/>
+      </w:rPr>
+    </w:lvl>
+    <w:lvl w:ilvl="8">
+      <w:start w:val="1"/>
+      <w:numFmt w:val="bullet"/>
+      <w:lvlText w:val="■"/>
+      <w:lvlJc w:val="left"/>
+      <w:pPr>
+        <w:ind w:left="6480" w:hanging="360"/>
+      </w:pPr>
+      <w:rPr>
+        <w:u w:val="none"/>
+      </w:rPr>
+    </w:lvl>
+  </w:abstractNum>
+  <w:abstractNum w:abstractNumId="10" w15:restartNumberingAfterBreak="0">
+    <w:nsid w:val="5AB053BC"/>
+    <w:multiLevelType w:val="multilevel"/>
+    <w:tmpl w:val="543A89F6"/>
+    <w:lvl w:ilvl="0">
+      <w:start w:val="1"/>
+      <w:numFmt w:val="bullet"/>
+      <w:lvlText w:val="●"/>
+      <w:lvlJc w:val="left"/>
+      <w:pPr>
+        <w:ind w:left="720" w:hanging="360"/>
+      </w:pPr>
+      <w:rPr>
+        <w:rFonts w:ascii="Arial" w:eastAsia="Arial" w:hAnsi="Arial" w:cs="Arial"/>
+        <w:color w:val="222222"/>
+        <w:sz w:val="18"/>
+        <w:szCs w:val="18"/>
+        <w:u w:val="none"/>
+      </w:rPr>
+    </w:lvl>
+    <w:lvl w:ilvl="1">
+      <w:start w:val="1"/>
+      <w:numFmt w:val="bullet"/>
+      <w:lvlText w:val="○"/>
+      <w:lvlJc w:val="left"/>
+      <w:pPr>
+        <w:ind w:left="1440" w:hanging="360"/>
+      </w:pPr>
+      <w:rPr>
+        <w:u w:val="none"/>
+      </w:rPr>
+    </w:lvl>
+    <w:lvl w:ilvl="2">
+      <w:start w:val="1"/>
+      <w:numFmt w:val="bullet"/>
+      <w:lvlText w:val="■"/>
+      <w:lvlJc w:val="left"/>
+      <w:pPr>
+        <w:ind w:left="2160" w:hanging="360"/>
+      </w:pPr>
+      <w:rPr>
+        <w:u w:val="none"/>
+      </w:rPr>
+    </w:lvl>
+    <w:lvl w:ilvl="3">
+      <w:start w:val="1"/>
+      <w:numFmt w:val="bullet"/>
+      <w:lvlText w:val="●"/>
+      <w:lvlJc w:val="left"/>
+      <w:pPr>
+        <w:ind w:left="2880" w:hanging="360"/>
+      </w:pPr>
+      <w:rPr>
+        <w:u w:val="none"/>
+      </w:rPr>
+    </w:lvl>
+    <w:lvl w:ilvl="4">
+      <w:start w:val="1"/>
+      <w:numFmt w:val="bullet"/>
+      <w:lvlText w:val="○"/>
+      <w:lvlJc w:val="left"/>
+      <w:pPr>
+        <w:ind w:left="3600" w:hanging="360"/>
+      </w:pPr>
+      <w:rPr>
+        <w:u w:val="none"/>
+      </w:rPr>
+    </w:lvl>
+    <w:lvl w:ilvl="5">
+      <w:start w:val="1"/>
+      <w:numFmt w:val="bullet"/>
+      <w:lvlText w:val="■"/>
+      <w:lvlJc w:val="left"/>
+      <w:pPr>
+        <w:ind w:left="4320" w:hanging="360"/>
+      </w:pPr>
+      <w:rPr>
+        <w:u w:val="none"/>
+      </w:rPr>
+    </w:lvl>
+    <w:lvl w:ilvl="6">
+      <w:start w:val="1"/>
+      <w:numFmt w:val="bullet"/>
+      <w:lvlText w:val="●"/>
+      <w:lvlJc w:val="left"/>
+      <w:pPr>
+        <w:ind w:left="5040" w:hanging="360"/>
+      </w:pPr>
+      <w:rPr>
+        <w:u w:val="none"/>
+      </w:rPr>
+    </w:lvl>
+    <w:lvl w:ilvl="7">
+      <w:start w:val="1"/>
+      <w:numFmt w:val="bullet"/>
+      <w:lvlText w:val="○"/>
+      <w:lvlJc w:val="left"/>
+      <w:pPr>
+        <w:ind w:left="5760" w:hanging="360"/>
+      </w:pPr>
+      <w:rPr>
+        <w:u w:val="none"/>
+      </w:rPr>
+    </w:lvl>
+    <w:lvl w:ilvl="8">
+      <w:start w:val="1"/>
+      <w:numFmt w:val="bullet"/>
+      <w:lvlText w:val="■"/>
+      <w:lvlJc w:val="left"/>
+      <w:pPr>
+        <w:ind w:left="6480" w:hanging="360"/>
+      </w:pPr>
+      <w:rPr>
+        <w:u w:val="none"/>
+      </w:rPr>
+    </w:lvl>
+  </w:abstractNum>
+  <w:abstractNum w:abstractNumId="11" w15:restartNumberingAfterBreak="0">
+    <w:nsid w:val="5E2A2A23"/>
+    <w:multiLevelType w:val="multilevel"/>
+    <w:tmpl w:val="72824846"/>
+    <w:lvl w:ilvl="0">
+      <w:start w:val="1"/>
+      <w:numFmt w:val="bullet"/>
       <w:pStyle w:val="CLList"/>
-      <w:lvlText w:val="%1."/>
-      <w:lvlJc w:val="left"/>
-      <w:pPr>
-        <w:tabs>
-          <w:tab w:val="num" w:pos="720"/>
-        </w:tabs>
-        <w:ind w:left="720" w:hanging="720"/>
-      </w:pPr>
+      <w:lvlText w:val="●"/>
+      <w:lvlJc w:val="left"/>
+      <w:pPr>
+        <w:ind w:left="720" w:hanging="360"/>
+      </w:pPr>
+      <w:rPr>
+        <w:rFonts w:ascii="Arial" w:eastAsia="Arial" w:hAnsi="Arial" w:cs="Arial"/>
+        <w:color w:val="222222"/>
+        <w:sz w:val="18"/>
+        <w:szCs w:val="18"/>
+        <w:u w:val="none"/>
+      </w:rPr>
     </w:lvl>
     <w:lvl w:ilvl="1">
       <w:start w:val="1"/>
-      <w:numFmt w:val="decimal"/>
-      <w:lvlText w:val="%2."/>
-      <w:lvlJc w:val="left"/>
-      <w:pPr>
-        <w:tabs>
-          <w:tab w:val="num" w:pos="1440"/>
-        </w:tabs>
-        <w:ind w:left="1440" w:hanging="720"/>
-      </w:pPr>
+      <w:numFmt w:val="bullet"/>
+      <w:lvlText w:val="○"/>
+      <w:lvlJc w:val="left"/>
+      <w:pPr>
+        <w:ind w:left="1440" w:hanging="360"/>
+      </w:pPr>
+      <w:rPr>
+        <w:u w:val="none"/>
+      </w:rPr>
     </w:lvl>
     <w:lvl w:ilvl="2">
       <w:start w:val="1"/>
-      <w:numFmt w:val="decimal"/>
-      <w:lvlText w:val="%3."/>
-      <w:lvlJc w:val="left"/>
-      <w:pPr>
-        <w:tabs>
-          <w:tab w:val="num" w:pos="2160"/>
-        </w:tabs>
-        <w:ind w:left="2160" w:hanging="720"/>
-      </w:pPr>
+      <w:numFmt w:val="bullet"/>
+      <w:lvlText w:val="■"/>
+      <w:lvlJc w:val="left"/>
+      <w:pPr>
+        <w:ind w:left="2160" w:hanging="360"/>
+      </w:pPr>
+      <w:rPr>
+        <w:u w:val="none"/>
+      </w:rPr>
     </w:lvl>
     <w:lvl w:ilvl="3">
       <w:start w:val="1"/>
-      <w:numFmt w:val="decimal"/>
-      <w:lvlText w:val="%4."/>
-      <w:lvlJc w:val="left"/>
-      <w:pPr>
-        <w:tabs>
-          <w:tab w:val="num" w:pos="2880"/>
-        </w:tabs>
-        <w:ind w:left="2880" w:hanging="720"/>
-      </w:pPr>
+      <w:numFmt w:val="bullet"/>
+      <w:lvlText w:val="●"/>
+      <w:lvlJc w:val="left"/>
+      <w:pPr>
+        <w:ind w:left="2880" w:hanging="360"/>
+      </w:pPr>
+      <w:rPr>
+        <w:u w:val="none"/>
+      </w:rPr>
     </w:lvl>
     <w:lvl w:ilvl="4">
       <w:start w:val="1"/>
-      <w:numFmt w:val="decimal"/>
-      <w:lvlText w:val="%5."/>
-      <w:lvlJc w:val="left"/>
-      <w:pPr>
-        <w:tabs>
-          <w:tab w:val="num" w:pos="3600"/>
-        </w:tabs>
-        <w:ind w:left="3600" w:hanging="720"/>
-      </w:pPr>
+      <w:numFmt w:val="bullet"/>
+      <w:lvlText w:val="○"/>
+      <w:lvlJc w:val="left"/>
+      <w:pPr>
+        <w:ind w:left="3600" w:hanging="360"/>
+      </w:pPr>
+      <w:rPr>
+        <w:u w:val="none"/>
+      </w:rPr>
     </w:lvl>
     <w:lvl w:ilvl="5">
       <w:start w:val="1"/>
-      <w:numFmt w:val="decimal"/>
-      <w:lvlText w:val="%6."/>
-      <w:lvlJc w:val="left"/>
-      <w:pPr>
-        <w:tabs>
-          <w:tab w:val="num" w:pos="4320"/>
-        </w:tabs>
-        <w:ind w:left="4320" w:hanging="720"/>
-      </w:pPr>
+      <w:numFmt w:val="bullet"/>
+      <w:lvlText w:val="■"/>
+      <w:lvlJc w:val="left"/>
+      <w:pPr>
+        <w:ind w:left="4320" w:hanging="360"/>
+      </w:pPr>
+      <w:rPr>
+        <w:u w:val="none"/>
+      </w:rPr>
     </w:lvl>
     <w:lvl w:ilvl="6">
       <w:start w:val="1"/>
-      <w:numFmt w:val="decimal"/>
-      <w:lvlText w:val="%7."/>
-      <w:lvlJc w:val="left"/>
-      <w:pPr>
-        <w:tabs>
-          <w:tab w:val="num" w:pos="5040"/>
-        </w:tabs>
-        <w:ind w:left="5040" w:hanging="720"/>
-      </w:pPr>
+      <w:numFmt w:val="bullet"/>
+      <w:lvlText w:val="●"/>
+      <w:lvlJc w:val="left"/>
+      <w:pPr>
+        <w:ind w:left="5040" w:hanging="360"/>
+      </w:pPr>
+      <w:rPr>
+        <w:u w:val="none"/>
+      </w:rPr>
     </w:lvl>
     <w:lvl w:ilvl="7">
       <w:start w:val="1"/>
-      <w:numFmt w:val="decimal"/>
-      <w:lvlText w:val="%8."/>
-      <w:lvlJc w:val="left"/>
-      <w:pPr>
-        <w:tabs>
-          <w:tab w:val="num" w:pos="5760"/>
-        </w:tabs>
-        <w:ind w:left="5760" w:hanging="720"/>
-      </w:pPr>
+      <w:numFmt w:val="bullet"/>
+      <w:lvlText w:val="○"/>
+      <w:lvlJc w:val="left"/>
+      <w:pPr>
+        <w:ind w:left="5760" w:hanging="360"/>
+      </w:pPr>
+      <w:rPr>
+        <w:u w:val="none"/>
+      </w:rPr>
     </w:lvl>
     <w:lvl w:ilvl="8">
       <w:start w:val="1"/>
-      <w:numFmt w:val="decimal"/>
-      <w:lvlText w:val="%9."/>
-      <w:lvlJc w:val="left"/>
-      <w:pPr>
-        <w:tabs>
-          <w:tab w:val="num" w:pos="6480"/>
-        </w:tabs>
-        <w:ind w:left="6480" w:hanging="720"/>
-      </w:pPr>
+      <w:numFmt w:val="bullet"/>
+      <w:lvlText w:val="■"/>
+      <w:lvlJc w:val="left"/>
+      <w:pPr>
+        <w:ind w:left="6480" w:hanging="360"/>
+      </w:pPr>
+      <w:rPr>
+        <w:u w:val="none"/>
+      </w:rPr>
     </w:lvl>
   </w:abstractNum>
-  <w:num w:numId="1" w16cid:durableId="1330983115">
+  <w:abstractNum w:abstractNumId="12" w15:restartNumberingAfterBreak="0">
+    <w:nsid w:val="642A6979"/>
+    <w:multiLevelType w:val="multilevel"/>
+    <w:tmpl w:val="13203892"/>
+    <w:lvl w:ilvl="0">
+      <w:start w:val="1"/>
+      <w:numFmt w:val="bullet"/>
+      <w:lvlText w:val="●"/>
+      <w:lvlJc w:val="left"/>
+      <w:pPr>
+        <w:ind w:left="720" w:hanging="360"/>
+      </w:pPr>
+      <w:rPr>
+        <w:u w:val="none"/>
+      </w:rPr>
+    </w:lvl>
+    <w:lvl w:ilvl="1">
+      <w:start w:val="1"/>
+      <w:numFmt w:val="bullet"/>
+      <w:lvlText w:val="○"/>
+      <w:lvlJc w:val="left"/>
+      <w:pPr>
+        <w:ind w:left="1440" w:hanging="360"/>
+      </w:pPr>
+      <w:rPr>
+        <w:u w:val="none"/>
+      </w:rPr>
+    </w:lvl>
+    <w:lvl w:ilvl="2">
+      <w:start w:val="1"/>
+      <w:numFmt w:val="bullet"/>
+      <w:lvlText w:val="■"/>
+      <w:lvlJc w:val="left"/>
+      <w:pPr>
+        <w:ind w:left="2160" w:hanging="360"/>
+      </w:pPr>
+      <w:rPr>
+        <w:u w:val="none"/>
+      </w:rPr>
+    </w:lvl>
+    <w:lvl w:ilvl="3">
+      <w:start w:val="1"/>
+      <w:numFmt w:val="bullet"/>
+      <w:lvlText w:val="●"/>
+      <w:lvlJc w:val="left"/>
+      <w:pPr>
+        <w:ind w:left="2880" w:hanging="360"/>
+      </w:pPr>
+      <w:rPr>
+        <w:u w:val="none"/>
+      </w:rPr>
+    </w:lvl>
+    <w:lvl w:ilvl="4">
+      <w:start w:val="1"/>
+      <w:numFmt w:val="bullet"/>
+      <w:lvlText w:val="○"/>
+      <w:lvlJc w:val="left"/>
+      <w:pPr>
+        <w:ind w:left="3600" w:hanging="360"/>
+      </w:pPr>
+      <w:rPr>
+        <w:u w:val="none"/>
+      </w:rPr>
+    </w:lvl>
+    <w:lvl w:ilvl="5">
+      <w:start w:val="1"/>
+      <w:numFmt w:val="bullet"/>
+      <w:lvlText w:val="■"/>
+      <w:lvlJc w:val="left"/>
+      <w:pPr>
+        <w:ind w:left="4320" w:hanging="360"/>
+      </w:pPr>
+      <w:rPr>
+        <w:u w:val="none"/>
+      </w:rPr>
+    </w:lvl>
+    <w:lvl w:ilvl="6">
+      <w:start w:val="1"/>
+      <w:numFmt w:val="bullet"/>
+      <w:lvlText w:val="●"/>
+      <w:lvlJc w:val="left"/>
+      <w:pPr>
+        <w:ind w:left="5040" w:hanging="360"/>
+      </w:pPr>
+      <w:rPr>
+        <w:u w:val="none"/>
+      </w:rPr>
+    </w:lvl>
+    <w:lvl w:ilvl="7">
+      <w:start w:val="1"/>
+      <w:numFmt w:val="bullet"/>
+      <w:lvlText w:val="○"/>
+      <w:lvlJc w:val="left"/>
+      <w:pPr>
+        <w:ind w:left="5760" w:hanging="360"/>
+      </w:pPr>
+      <w:rPr>
+        <w:u w:val="none"/>
+      </w:rPr>
+    </w:lvl>
+    <w:lvl w:ilvl="8">
+      <w:start w:val="1"/>
+      <w:numFmt w:val="bullet"/>
+      <w:lvlText w:val="■"/>
+      <w:lvlJc w:val="left"/>
+      <w:pPr>
+        <w:ind w:left="6480" w:hanging="360"/>
+      </w:pPr>
+      <w:rPr>
+        <w:u w:val="none"/>
+      </w:rPr>
+    </w:lvl>
+  </w:abstractNum>
+  <w:abstractNum w:abstractNumId="13" w15:restartNumberingAfterBreak="0">
+    <w:nsid w:val="72FB54AF"/>
+    <w:multiLevelType w:val="multilevel"/>
+    <w:tmpl w:val="14880D64"/>
+    <w:lvl w:ilvl="0">
+      <w:start w:val="1"/>
+      <w:numFmt w:val="bullet"/>
+      <w:lvlText w:val="●"/>
+      <w:lvlJc w:val="left"/>
+      <w:pPr>
+        <w:ind w:left="720" w:hanging="360"/>
+      </w:pPr>
+      <w:rPr>
+        <w:rFonts w:ascii="Arial" w:eastAsia="Arial" w:hAnsi="Arial" w:cs="Arial"/>
+        <w:color w:val="222222"/>
+        <w:sz w:val="18"/>
+        <w:szCs w:val="18"/>
+        <w:u w:val="none"/>
+      </w:rPr>
+    </w:lvl>
+    <w:lvl w:ilvl="1">
+      <w:start w:val="1"/>
+      <w:numFmt w:val="bullet"/>
+      <w:lvlText w:val="○"/>
+      <w:lvlJc w:val="left"/>
+      <w:pPr>
+        <w:ind w:left="1440" w:hanging="360"/>
+      </w:pPr>
+      <w:rPr>
+        <w:u w:val="none"/>
+      </w:rPr>
+    </w:lvl>
+    <w:lvl w:ilvl="2">
+      <w:start w:val="1"/>
+      <w:numFmt w:val="bullet"/>
+      <w:lvlText w:val="■"/>
+      <w:lvlJc w:val="left"/>
+      <w:pPr>
+        <w:ind w:left="2160" w:hanging="360"/>
+      </w:pPr>
+      <w:rPr>
+        <w:u w:val="none"/>
+      </w:rPr>
+    </w:lvl>
+    <w:lvl w:ilvl="3">
+      <w:start w:val="1"/>
+      <w:numFmt w:val="bullet"/>
+      <w:lvlText w:val="●"/>
+      <w:lvlJc w:val="left"/>
+      <w:pPr>
+        <w:ind w:left="2880" w:hanging="360"/>
+      </w:pPr>
+      <w:rPr>
+        <w:u w:val="none"/>
+      </w:rPr>
+    </w:lvl>
+    <w:lvl w:ilvl="4">
+      <w:start w:val="1"/>
+      <w:numFmt w:val="bullet"/>
+      <w:lvlText w:val="○"/>
+      <w:lvlJc w:val="left"/>
+      <w:pPr>
+        <w:ind w:left="3600" w:hanging="360"/>
+      </w:pPr>
+      <w:rPr>
+        <w:u w:val="none"/>
+      </w:rPr>
+    </w:lvl>
+    <w:lvl w:ilvl="5">
+      <w:start w:val="1"/>
+      <w:numFmt w:val="bullet"/>
+      <w:lvlText w:val="■"/>
+      <w:lvlJc w:val="left"/>
+      <w:pPr>
+        <w:ind w:left="4320" w:hanging="360"/>
+      </w:pPr>
+      <w:rPr>
+        <w:u w:val="none"/>
+      </w:rPr>
+    </w:lvl>
+    <w:lvl w:ilvl="6">
+      <w:start w:val="1"/>
+      <w:numFmt w:val="bullet"/>
+      <w:lvlText w:val="●"/>
+      <w:lvlJc w:val="left"/>
+      <w:pPr>
+        <w:ind w:left="5040" w:hanging="360"/>
+      </w:pPr>
+      <w:rPr>
+        <w:u w:val="none"/>
+      </w:rPr>
+    </w:lvl>
+    <w:lvl w:ilvl="7">
+      <w:start w:val="1"/>
+      <w:numFmt w:val="bullet"/>
+      <w:lvlText w:val="○"/>
+      <w:lvlJc w:val="left"/>
+      <w:pPr>
+        <w:ind w:left="5760" w:hanging="360"/>
+      </w:pPr>
+      <w:rPr>
+        <w:u w:val="none"/>
+      </w:rPr>
+    </w:lvl>
+    <w:lvl w:ilvl="8">
+      <w:start w:val="1"/>
+      <w:numFmt w:val="bullet"/>
+      <w:lvlText w:val="■"/>
+      <w:lvlJc w:val="left"/>
+      <w:pPr>
+        <w:ind w:left="6480" w:hanging="360"/>
+      </w:pPr>
+      <w:rPr>
+        <w:u w:val="none"/>
+      </w:rPr>
+    </w:lvl>
+  </w:abstractNum>
+  <w:num w:numId="1" w16cid:durableId="297807642">
+    <w:abstractNumId w:val="9"/>
+  </w:num>
+  <w:num w:numId="2" w16cid:durableId="1439763518">
+    <w:abstractNumId w:val="11"/>
+  </w:num>
+  <w:num w:numId="3" w16cid:durableId="531697616">
+    <w:abstractNumId w:val="4"/>
+  </w:num>
+  <w:num w:numId="4" w16cid:durableId="1000427996">
+    <w:abstractNumId w:val="13"/>
+  </w:num>
+  <w:num w:numId="5" w16cid:durableId="182787247">
+    <w:abstractNumId w:val="6"/>
+  </w:num>
+  <w:num w:numId="6" w16cid:durableId="968517354">
+    <w:abstractNumId w:val="8"/>
+  </w:num>
+  <w:num w:numId="7" w16cid:durableId="785126654">
+    <w:abstractNumId w:val="10"/>
+  </w:num>
+  <w:num w:numId="8" w16cid:durableId="478032960">
+    <w:abstractNumId w:val="12"/>
+  </w:num>
+  <w:num w:numId="9" w16cid:durableId="941956971">
     <w:abstractNumId w:val="0"/>
+  </w:num>
+  <w:num w:numId="10" w16cid:durableId="677125024">
+    <w:abstractNumId w:val="2"/>
+  </w:num>
+  <w:num w:numId="11" w16cid:durableId="91516773">
+    <w:abstractNumId w:val="1"/>
+  </w:num>
+  <w:num w:numId="12" w16cid:durableId="2044331386">
+    <w:abstractNumId w:val="7"/>
+  </w:num>
+  <w:num w:numId="13" w16cid:durableId="140510690">
+    <w:abstractNumId w:val="5"/>
+  </w:num>
+  <w:num w:numId="14" w16cid:durableId="1090392928">
+    <w:abstractNumId w:val="3"/>
   </w:num>
 </w:numbering>
 </file>
@@ -690,18 +2290,13 @@
   <w:docDefaults>
     <w:rPrDefault>
       <w:rPr>
-        <w:rFonts w:ascii="Times New Roman" w:eastAsia="Times New Roman" w:hAnsi="Times New Roman" w:cs="Times New Roman"/>
+        <w:rFonts w:ascii="Calibri" w:eastAsia="Calibri" w:hAnsi="Calibri" w:cs="Calibri"/>
         <w:sz w:val="24"/>
         <w:szCs w:val="24"/>
         <w:lang w:val="en-US" w:eastAsia="en-US" w:bidi="ar-SA"/>
       </w:rPr>
     </w:rPrDefault>
-    <w:pPrDefault>
-      <w:pPr>
-        <w:spacing w:after="161" w:line="258" w:lineRule="auto"/>
-        <w:ind w:left="10"/>
-      </w:pPr>
-    </w:pPrDefault>
+    <w:pPrDefault/>
   </w:docDefaults>
   <w:latentStyles w:defLockedState="0" w:defUIPriority="99" w:defSemiHidden="0" w:defUnhideWhenUsed="0" w:defQFormat="0" w:count="376">
     <w:lsdException w:name="Normal" w:uiPriority="0" w:qFormat="1"/>
@@ -1084,53 +2679,45 @@
   <w:style w:type="paragraph" w:default="1" w:styleId="Normal">
     <w:name w:val="Normal"/>
     <w:qFormat/>
-    <w:rsid w:val="00485274"/>
-    <w:pPr>
-      <w:ind w:hanging="10"/>
-    </w:pPr>
-    <w:rPr>
-      <w:rFonts w:eastAsia="Calibri" w:cs="Calibri"/>
-      <w:color w:val="000000"/>
-    </w:rPr>
+    <w:rsid w:val="0038204E"/>
   </w:style>
   <w:style w:type="paragraph" w:styleId="Heading1">
     <w:name w:val="heading 1"/>
+    <w:basedOn w:val="Heading2"/>
     <w:next w:val="Normal"/>
     <w:link w:val="Heading1Char"/>
     <w:uiPriority w:val="9"/>
     <w:qFormat/>
+    <w:rsid w:val="009305DE"/>
     <w:pPr>
       <w:keepNext/>
       <w:keepLines/>
-      <w:spacing w:after="159"/>
-      <w:ind w:hanging="10"/>
+      <w:spacing w:before="120" w:line="259" w:lineRule="auto"/>
       <w:outlineLvl w:val="0"/>
     </w:pPr>
     <w:rPr>
-      <w:rFonts w:ascii="Calibri" w:eastAsia="Calibri" w:hAnsi="Calibri" w:cs="Calibri"/>
-      <w:b/>
-      <w:color w:val="000000"/>
+      <w:rFonts w:ascii="Aptos" w:eastAsiaTheme="majorEastAsia" w:hAnsi="Aptos" w:cstheme="majorBidi"/>
+      <w:b w:val="0"/>
+      <w:sz w:val="30"/>
+      <w:szCs w:val="32"/>
     </w:rPr>
   </w:style>
   <w:style w:type="paragraph" w:styleId="Heading2">
     <w:name w:val="heading 2"/>
     <w:basedOn w:val="Normal"/>
     <w:next w:val="Normal"/>
+    <w:link w:val="Heading2Char"/>
     <w:uiPriority w:val="9"/>
     <w:unhideWhenUsed/>
     <w:qFormat/>
+    <w:rsid w:val="00C23CE1"/>
     <w:pPr>
-      <w:keepNext/>
-      <w:keepLines/>
-      <w:spacing w:after="160" w:line="257" w:lineRule="auto"/>
-      <w:ind w:left="0"/>
+      <w:spacing w:after="120"/>
       <w:outlineLvl w:val="1"/>
     </w:pPr>
     <w:rPr>
-      <w:rFonts w:ascii="Calibri" w:hAnsi="Calibri"/>
       <w:b/>
       <w:sz w:val="28"/>
-      <w:szCs w:val="28"/>
     </w:rPr>
   </w:style>
   <w:style w:type="paragraph" w:styleId="Heading3">
@@ -1143,15 +2730,13 @@
     <w:pPr>
       <w:keepNext/>
       <w:keepLines/>
-      <w:spacing w:before="240" w:after="160" w:line="257" w:lineRule="auto"/>
-      <w:ind w:left="0"/>
+      <w:spacing w:after="160" w:line="256" w:lineRule="auto"/>
       <w:outlineLvl w:val="2"/>
     </w:pPr>
     <w:rPr>
-      <w:rFonts w:ascii="Calibri" w:hAnsi="Calibri"/>
       <w:b/>
-      <w:sz w:val="22"/>
-      <w:szCs w:val="22"/>
+      <w:color w:val="222222"/>
+      <w:highlight w:val="white"/>
     </w:rPr>
   </w:style>
   <w:style w:type="paragraph" w:styleId="Heading4">
@@ -1188,8 +2773,6 @@
     </w:pPr>
     <w:rPr>
       <w:b/>
-      <w:sz w:val="22"/>
-      <w:szCs w:val="22"/>
     </w:rPr>
   </w:style>
   <w:style w:type="paragraph" w:styleId="Heading6">
@@ -1243,38 +2826,96 @@
     <w:name w:val="Title"/>
     <w:basedOn w:val="Normal"/>
     <w:next w:val="Normal"/>
+    <w:link w:val="TitleChar"/>
     <w:uiPriority w:val="10"/>
     <w:qFormat/>
+    <w:rsid w:val="0099790F"/>
     <w:pPr>
-      <w:keepNext/>
-      <w:keepLines/>
-      <w:spacing w:before="480" w:after="120"/>
+      <w:contextualSpacing/>
     </w:pPr>
     <w:rPr>
-      <w:b/>
-      <w:sz w:val="72"/>
-      <w:szCs w:val="72"/>
-    </w:rPr>
-  </w:style>
-  <w:style w:type="character" w:customStyle="1" w:styleId="Heading1Char">
-    <w:name w:val="Heading 1 Char"/>
-    <w:link w:val="Heading1"/>
-    <w:rPr>
-      <w:rFonts w:ascii="Calibri" w:eastAsia="Calibri" w:hAnsi="Calibri" w:cs="Calibri"/>
-      <w:b/>
-      <w:color w:val="000000"/>
-      <w:sz w:val="22"/>
+      <w:rFonts w:asciiTheme="majorHAnsi" w:eastAsiaTheme="majorEastAsia" w:hAnsiTheme="majorHAnsi" w:cstheme="majorBidi"/>
+      <w:spacing w:val="-10"/>
+      <w:kern w:val="28"/>
+      <w:sz w:val="56"/>
+      <w:szCs w:val="56"/>
     </w:rPr>
   </w:style>
   <w:style w:type="paragraph" w:customStyle="1" w:styleId="CLNormal">
     <w:name w:val="CL Normal"/>
     <w:qFormat/>
-    <w:rsid w:val="007015C4"/>
+    <w:rsid w:val="00134D6E"/>
     <w:pPr>
       <w:spacing w:line="256" w:lineRule="auto"/>
     </w:pPr>
     <w:rPr>
-      <w:rFonts w:ascii="Calibri" w:eastAsia="Calibri" w:hAnsi="Calibri"/>
+      <w:rFonts w:cs="Times New Roman"/>
+    </w:rPr>
+  </w:style>
+  <w:style w:type="paragraph" w:styleId="ListParagraph">
+    <w:name w:val="List Paragraph"/>
+    <w:basedOn w:val="Normal"/>
+    <w:uiPriority w:val="34"/>
+    <w:qFormat/>
+    <w:rsid w:val="0099790F"/>
+    <w:pPr>
+      <w:numPr>
+        <w:numId w:val="1"/>
+      </w:numPr>
+      <w:spacing w:after="160" w:line="256" w:lineRule="auto"/>
+      <w:contextualSpacing/>
+    </w:pPr>
+  </w:style>
+  <w:style w:type="paragraph" w:customStyle="1" w:styleId="CLList">
+    <w:name w:val="CL List"/>
+    <w:next w:val="CLNormal"/>
+    <w:qFormat/>
+    <w:rsid w:val="00874B67"/>
+    <w:pPr>
+      <w:numPr>
+        <w:numId w:val="2"/>
+      </w:numPr>
+      <w:spacing w:line="257" w:lineRule="auto"/>
+      <w:contextualSpacing/>
+    </w:pPr>
+  </w:style>
+  <w:style w:type="paragraph" w:customStyle="1" w:styleId="CLHeading">
+    <w:name w:val="CL Heading"/>
+    <w:next w:val="CLNormal"/>
+    <w:qFormat/>
+    <w:rsid w:val="00134D6E"/>
+    <w:pPr>
+      <w:keepNext/>
+      <w:keepLines/>
+      <w:spacing w:before="240" w:line="257" w:lineRule="auto"/>
+      <w:outlineLvl w:val="0"/>
+    </w:pPr>
+    <w:rPr>
+      <w:rFonts w:cs="Times New Roman"/>
+      <w:b/>
+    </w:rPr>
+  </w:style>
+  <w:style w:type="paragraph" w:customStyle="1" w:styleId="CLTitle">
+    <w:name w:val="CL Title"/>
+    <w:basedOn w:val="CLHeading"/>
+    <w:next w:val="CLNormal"/>
+    <w:qFormat/>
+    <w:rsid w:val="00875F78"/>
+    <w:rPr>
+      <w:sz w:val="32"/>
+      <w:szCs w:val="32"/>
+    </w:rPr>
+  </w:style>
+  <w:style w:type="character" w:customStyle="1" w:styleId="Heading1Char">
+    <w:name w:val="Heading 1 Char"/>
+    <w:basedOn w:val="DefaultParagraphFont"/>
+    <w:link w:val="Heading1"/>
+    <w:uiPriority w:val="9"/>
+    <w:rsid w:val="009305DE"/>
+    <w:rPr>
+      <w:rFonts w:ascii="Aptos" w:eastAsiaTheme="majorEastAsia" w:hAnsi="Aptos" w:cstheme="majorBidi"/>
+      <w:sz w:val="30"/>
+      <w:szCs w:val="32"/>
     </w:rPr>
   </w:style>
   <w:style w:type="paragraph" w:customStyle="1" w:styleId="CLBold">
@@ -1282,56 +2923,23 @@
     <w:basedOn w:val="CLNormal"/>
     <w:next w:val="CLNormal"/>
     <w:qFormat/>
-    <w:rsid w:val="007015C4"/>
+    <w:rsid w:val="0099790F"/>
     <w:rPr>
       <w:b/>
     </w:rPr>
   </w:style>
-  <w:style w:type="paragraph" w:customStyle="1" w:styleId="CLHeading">
-    <w:name w:val="CL Heading"/>
-    <w:next w:val="CLNormal"/>
-    <w:qFormat/>
-    <w:rsid w:val="007015C4"/>
-    <w:pPr>
-      <w:keepNext/>
-      <w:keepLines/>
-      <w:spacing w:before="240" w:line="257" w:lineRule="auto"/>
-      <w:outlineLvl w:val="0"/>
-    </w:pPr>
+  <w:style w:type="character" w:customStyle="1" w:styleId="TitleChar">
+    <w:name w:val="Title Char"/>
+    <w:basedOn w:val="DefaultParagraphFont"/>
+    <w:link w:val="Title"/>
+    <w:uiPriority w:val="10"/>
+    <w:rsid w:val="0099790F"/>
     <w:rPr>
-      <w:rFonts w:ascii="Calibri" w:eastAsia="Calibri" w:hAnsi="Calibri"/>
-      <w:b/>
-    </w:rPr>
-  </w:style>
-  <w:style w:type="paragraph" w:customStyle="1" w:styleId="CLList">
-    <w:name w:val="CL List"/>
-    <w:next w:val="CLNormal"/>
-    <w:qFormat/>
-    <w:rsid w:val="007015C4"/>
-    <w:pPr>
-      <w:numPr>
-        <w:numId w:val="1"/>
-      </w:numPr>
-      <w:spacing w:line="257" w:lineRule="auto"/>
-      <w:contextualSpacing/>
-    </w:pPr>
-    <w:rPr>
-      <w:rFonts w:eastAsiaTheme="minorHAnsi"/>
-    </w:rPr>
-  </w:style>
-  <w:style w:type="paragraph" w:customStyle="1" w:styleId="CLTitle">
-    <w:name w:val="CL Title"/>
-    <w:next w:val="CLNormal"/>
-    <w:qFormat/>
-    <w:rsid w:val="007015C4"/>
-    <w:pPr>
-      <w:spacing w:line="257" w:lineRule="auto"/>
-    </w:pPr>
-    <w:rPr>
-      <w:rFonts w:ascii="Calibri" w:eastAsia="Calibri" w:hAnsi="Calibri"/>
-      <w:b/>
+      <w:rFonts w:asciiTheme="majorHAnsi" w:eastAsiaTheme="majorEastAsia" w:hAnsiTheme="majorHAnsi" w:cstheme="majorBidi"/>
       <w:spacing w:val="-10"/>
       <w:kern w:val="28"/>
+      <w:sz w:val="56"/>
+      <w:szCs w:val="56"/>
     </w:rPr>
   </w:style>
   <w:style w:type="character" w:styleId="Hyperlink">
@@ -1339,7 +2947,7 @@
     <w:basedOn w:val="DefaultParagraphFont"/>
     <w:uiPriority w:val="99"/>
     <w:unhideWhenUsed/>
-    <w:rsid w:val="007015C4"/>
+    <w:rsid w:val="00D91735"/>
     <w:rPr>
       <w:color w:val="0563C1" w:themeColor="hyperlink"/>
       <w:u w:val="single"/>
@@ -1364,43 +2972,47 @@
       <w:szCs w:val="48"/>
     </w:rPr>
   </w:style>
-  <w:style w:type="paragraph" w:styleId="CommentText">
-    <w:name w:val="annotation text"/>
-    <w:basedOn w:val="Normal"/>
-    <w:link w:val="CommentTextChar"/>
-    <w:uiPriority w:val="99"/>
-    <w:semiHidden/>
-    <w:unhideWhenUsed/>
-    <w:pPr>
-      <w:spacing w:line="240" w:lineRule="auto"/>
-    </w:pPr>
+  <w:style w:type="paragraph" w:customStyle="1" w:styleId="StealthH2">
+    <w:name w:val="Stealth H2"/>
+    <w:basedOn w:val="Heading2"/>
+    <w:link w:val="StealthH2Char"/>
+    <w:qFormat/>
+    <w:rsid w:val="003D52DF"/>
     <w:rPr>
-      <w:sz w:val="20"/>
-      <w:szCs w:val="20"/>
+      <w:b w:val="0"/>
     </w:rPr>
   </w:style>
-  <w:style w:type="character" w:customStyle="1" w:styleId="CommentTextChar">
-    <w:name w:val="Comment Text Char"/>
+  <w:style w:type="character" w:customStyle="1" w:styleId="Heading2Char">
+    <w:name w:val="Heading 2 Char"/>
     <w:basedOn w:val="DefaultParagraphFont"/>
-    <w:link w:val="CommentText"/>
-    <w:uiPriority w:val="99"/>
-    <w:semiHidden/>
+    <w:link w:val="Heading2"/>
+    <w:uiPriority w:val="9"/>
+    <w:rsid w:val="00C23CE1"/>
     <w:rPr>
-      <w:rFonts w:eastAsia="Calibri" w:cs="Calibri"/>
-      <w:color w:val="000000"/>
-      <w:sz w:val="20"/>
-      <w:szCs w:val="20"/>
+      <w:b/>
+      <w:sz w:val="28"/>
     </w:rPr>
   </w:style>
-  <w:style w:type="character" w:styleId="CommentReference">
-    <w:name w:val="annotation reference"/>
+  <w:style w:type="character" w:customStyle="1" w:styleId="StealthH2Char">
+    <w:name w:val="Stealth H2 Char"/>
+    <w:basedOn w:val="Heading2Char"/>
+    <w:link w:val="StealthH2"/>
+    <w:rsid w:val="003D52DF"/>
+    <w:rPr>
+      <w:b w:val="0"/>
+      <w:sz w:val="28"/>
+    </w:rPr>
+  </w:style>
+  <w:style w:type="character" w:styleId="UnresolvedMention">
+    <w:name w:val="Unresolved Mention"/>
     <w:basedOn w:val="DefaultParagraphFont"/>
     <w:uiPriority w:val="99"/>
     <w:semiHidden/>
     <w:unhideWhenUsed/>
+    <w:rsid w:val="00AA79B9"/>
     <w:rPr>
-      <w:sz w:val="16"/>
-      <w:szCs w:val="16"/>
+      <w:color w:val="605E5C"/>
+      <w:shd w:val="clear" w:color="auto" w:fill="E1DFDD"/>
     </w:rPr>
   </w:style>
 </w:styles>
@@ -1423,7 +3035,7 @@
         <a:srgbClr val="E7E6E6"/>
       </a:lt2>
       <a:accent1>
-        <a:srgbClr val="5B9BD5"/>
+        <a:srgbClr val="4472C4"/>
       </a:accent1>
       <a:accent2>
         <a:srgbClr val="ED7D31"/>
@@ -1435,7 +3047,7 @@
         <a:srgbClr val="FFC000"/>
       </a:accent4>
       <a:accent5>
-        <a:srgbClr val="4472C4"/>
+        <a:srgbClr val="5B9BD5"/>
       </a:accent5>
       <a:accent6>
         <a:srgbClr val="70AD47"/>
@@ -1452,9 +3064,9 @@
         <a:latin typeface="Calibri Light" panose="020F0302020204030204"/>
         <a:ea typeface=""/>
         <a:cs typeface=""/>
-        <a:font script="Jpan" typeface="ＭＳ ゴシック"/>
+        <a:font script="Jpan" typeface="游ゴシック Light"/>
         <a:font script="Hang" typeface="맑은 고딕"/>
-        <a:font script="Hans" typeface="宋体"/>
+        <a:font script="Hans" typeface="等线 Light"/>
         <a:font script="Hant" typeface="新細明體"/>
         <a:font script="Arab" typeface="Times New Roman"/>
         <a:font script="Hebr" typeface="Times New Roman"/>
@@ -1482,14 +3094,31 @@
         <a:font script="Viet" typeface="Times New Roman"/>
         <a:font script="Uigh" typeface="Microsoft Uighur"/>
         <a:font script="Geor" typeface="Sylfaen"/>
+        <a:font script="Armn" typeface="Arial"/>
+        <a:font script="Bugi" typeface="Leelawadee UI"/>
+        <a:font script="Bopo" typeface="Microsoft JhengHei"/>
+        <a:font script="Java" typeface="Javanese Text"/>
+        <a:font script="Lisu" typeface="Segoe UI"/>
+        <a:font script="Mymr" typeface="Myanmar Text"/>
+        <a:font script="Nkoo" typeface="Ebrima"/>
+        <a:font script="Olck" typeface="Nirmala UI"/>
+        <a:font script="Osma" typeface="Ebrima"/>
+        <a:font script="Phag" typeface="Phagspa"/>
+        <a:font script="Syrn" typeface="Estrangelo Edessa"/>
+        <a:font script="Syrj" typeface="Estrangelo Edessa"/>
+        <a:font script="Syre" typeface="Estrangelo Edessa"/>
+        <a:font script="Sora" typeface="Nirmala UI"/>
+        <a:font script="Tale" typeface="Microsoft Tai Le"/>
+        <a:font script="Talu" typeface="Microsoft New Tai Lue"/>
+        <a:font script="Tfng" typeface="Ebrima"/>
       </a:majorFont>
       <a:minorFont>
         <a:latin typeface="Calibri" panose="020F0502020204030204"/>
         <a:ea typeface=""/>
         <a:cs typeface=""/>
-        <a:font script="Jpan" typeface="ＭＳ 明朝"/>
+        <a:font script="Jpan" typeface="游明朝"/>
         <a:font script="Hang" typeface="맑은 고딕"/>
-        <a:font script="Hans" typeface="宋体"/>
+        <a:font script="Hans" typeface="等线"/>
         <a:font script="Hant" typeface="新細明體"/>
         <a:font script="Arab" typeface="Arial"/>
         <a:font script="Hebr" typeface="Arial"/>
@@ -1517,6 +3146,23 @@
         <a:font script="Viet" typeface="Arial"/>
         <a:font script="Uigh" typeface="Microsoft Uighur"/>
         <a:font script="Geor" typeface="Sylfaen"/>
+        <a:font script="Armn" typeface="Arial"/>
+        <a:font script="Bugi" typeface="Leelawadee UI"/>
+        <a:font script="Bopo" typeface="Microsoft JhengHei"/>
+        <a:font script="Java" typeface="Javanese Text"/>
+        <a:font script="Lisu" typeface="Segoe UI"/>
+        <a:font script="Mymr" typeface="Myanmar Text"/>
+        <a:font script="Nkoo" typeface="Ebrima"/>
+        <a:font script="Olck" typeface="Nirmala UI"/>
+        <a:font script="Osma" typeface="Ebrima"/>
+        <a:font script="Phag" typeface="Phagspa"/>
+        <a:font script="Syrn" typeface="Estrangelo Edessa"/>
+        <a:font script="Syrj" typeface="Estrangelo Edessa"/>
+        <a:font script="Syre" typeface="Estrangelo Edessa"/>
+        <a:font script="Sora" typeface="Nirmala UI"/>
+        <a:font script="Tale" typeface="Microsoft Tai Le"/>
+        <a:font script="Talu" typeface="Microsoft New Tai Lue"/>
+        <a:font script="Tfng" typeface="Ebrima"/>
       </a:minorFont>
     </a:fontScheme>
     <a:fmtScheme name="Office">
@@ -1668,28 +3314,28 @@
 </file>
 
 <file path=customXml/item1.xml><?xml version="1.0" encoding="utf-8"?>
+<b:Sources xmlns:b="http://schemas.openxmlformats.org/officeDocument/2006/bibliography" xmlns="http://schemas.openxmlformats.org/officeDocument/2006/bibliography" SelectedStyle="\APASixthEditionOfficeOnline.xsl" StyleName="APA" Version="6"/>
+</file>
+
+<file path=customXml/item2.xml><?xml version="1.0" encoding="utf-8"?>
 <go:gDocsCustomXmlDataStorage xmlns:go="http://customooxmlschemas.google.com/" xmlns:r="http://schemas.openxmlformats.org/officeDocument/2006/relationships" uri="GoogleDocsCustomDataVersion2">
-  <go:docsCustomData xmlns:go="http://customooxmlschemas.google.com/" roundtripDataSignature="AMtx7mgKwZf8J+nzLKhK+UVXhKjVz+3hNw==">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</go:docsCustomData>
+  <go:docsCustomData xmlns:go="http://customooxmlschemas.google.com/" roundtripDataSignature="AMtx7mjac1FaFv6WV3g0GhcUIQ9kG0o+yg==">CgMxLjAyDmgubjh0aHd2ZHFzMTk0MghoLmdqZGd4czIOaC56N2hubnB1aWk1NDkyDWguc3hkdG9pMzhvYmkyDmguNWY0ZXAwcWVlOXRlMg5oLmVqdDhyOXF0bXp6djIOaC4yOWpnN3o3Y2I3bGIyDmguanM4cTNwM3I0eDZjMg5oLnYzbTFuaXhkbzBwejIOaC5wZzd4dGp6Y2t3dWkyDmgueTE0MHhvdmdnYml0Mg5oLjRocjAxMWhrOXVyNjIOaC5xMTI4N2VvNmMyd24yDmguODY5YjBrbWEwNmtsMg5oLm1hczdybXljNW82ejgAciExV3BDbUx3RGV0a2poVzFWLUZiZXdyanhaTmV2Wm8tWm0=</go:docsCustomData>
 </go:gDocsCustomXmlDataStorage>
 </file>
 
-<file path=customXml/item2.xml><?xml version="1.0" encoding="utf-8"?>
-<b:Sources xmlns:b="http://schemas.openxmlformats.org/officeDocument/2006/bibliography" xmlns="http://schemas.openxmlformats.org/officeDocument/2006/bibliography" SelectedStyle="\APASixthEditionOfficeOnline.xsl" StyleName="APA" Version="6"/>
+<file path=customXml/itemProps1.xml><?xml version="1.0" encoding="utf-8"?>
+<ds:datastoreItem xmlns:ds="http://schemas.openxmlformats.org/officeDocument/2006/customXml" ds:itemID="{9126256C-08B8-4D89-9FAD-32F89A54DEB8}">
+  <ds:schemaRefs>
+    <ds:schemaRef ds:uri="http://schemas.openxmlformats.org/officeDocument/2006/bibliography"/>
+  </ds:schemaRefs>
+</ds:datastoreItem>
 </file>
 
-<file path=customXml/itemProps1.xml><?xml version="1.0" encoding="utf-8"?>
+<file path=customXml/itemProps2.xml><?xml version="1.0" encoding="utf-8"?>
 <ds:datastoreItem xmlns:ds="http://schemas.openxmlformats.org/officeDocument/2006/customXml" ds:itemID="{11111111-1234-1234-1234-123412341234}">
   <ds:schemaRefs>
     <ds:schemaRef ds:uri="http://customooxmlschemas.google.com/"/>
     <ds:schemaRef ds:uri="http://schemas.openxmlformats.org/officeDocument/2006/relationships"/>
   </ds:schemaRefs>
 </ds:datastoreItem>
-</file>
-
-<file path=customXml/itemProps2.xml><?xml version="1.0" encoding="utf-8"?>
-<ds:datastoreItem xmlns:ds="http://schemas.openxmlformats.org/officeDocument/2006/customXml" ds:itemID="{229E467F-5881-4FD4-9124-366715F506F1}">
-  <ds:schemaRefs>
-    <ds:schemaRef ds:uri="http://schemas.openxmlformats.org/officeDocument/2006/bibliography"/>
-  </ds:schemaRefs>
-</ds:datastoreItem>
 </file>
</xml_diff>